<commit_message>
menambahkan latar belakang, tujuan, manfaat, waktu kp, tempat kp, memperbaiki citasi
</commit_message>
<xml_diff>
--- a/PROPOSAL KULIAH KERJA PRAKTIK.docx
+++ b/PROPOSAL KULIAH KERJA PRAKTIK.docx
@@ -4810,8 +4810,6 @@
         </w:rPr>
       </w:pPr>
     </w:p>
-    <w:bookmarkStart w:id="9" w:name="_GoBack"/>
-    <w:bookmarkEnd w:id="9"/>
     <w:p>
       <w:pPr>
         <w:pStyle w:val="TableofFigures"/>
@@ -4942,12 +4940,12 @@
         </w:numPr>
         <w:ind w:left="432"/>
       </w:pPr>
-      <w:bookmarkStart w:id="10" w:name="_Toc83495059"/>
+      <w:bookmarkStart w:id="9" w:name="_Toc83495059"/>
       <w:r>
         <w:lastRenderedPageBreak/>
         <w:t>DAFTAR LAMPIRAN</w:t>
       </w:r>
-      <w:bookmarkEnd w:id="10"/>
+      <w:bookmarkEnd w:id="9"/>
     </w:p>
     <w:p>
       <w:pPr>
@@ -4992,11 +4990,11 @@
         <w:lastRenderedPageBreak/>
         <w:br/>
       </w:r>
-      <w:bookmarkStart w:id="11" w:name="_Toc83495060"/>
+      <w:bookmarkStart w:id="10" w:name="_Toc83495060"/>
       <w:r>
         <w:t>PENDAHULUAN</w:t>
       </w:r>
-      <w:bookmarkEnd w:id="11"/>
+      <w:bookmarkEnd w:id="10"/>
     </w:p>
     <w:p/>
     <w:p>
@@ -5004,60 +5002,1005 @@
         <w:pStyle w:val="Heading2"/>
         <w:spacing w:line="360" w:lineRule="auto"/>
       </w:pPr>
-      <w:bookmarkStart w:id="12" w:name="_Toc83495061"/>
+      <w:bookmarkStart w:id="11" w:name="_Toc83495061"/>
       <w:r>
         <w:t>Latar Belakang</w:t>
       </w:r>
+      <w:bookmarkEnd w:id="11"/>
+    </w:p>
+    <w:p>
+      <w:pPr>
+        <w:spacing w:line="360" w:lineRule="auto"/>
+        <w:ind w:firstLine="576"/>
+      </w:pPr>
+      <w:r>
+        <w:t>Kerusakan pada pengecatan merupakan sebuah hal yang paling tidak di inginkan oleh setiap orang pada bangunan rumah atau tempat tinggalnya. Seringkali customer atau pelanggan setia PT Tirtakencana Tatawarna (Avian Brands) menemukan sebuah kendala kerusakan pada pengecatan, baik itu pengecatan tembok rumah, kusen pintu atau jendelan, bahkan pada permukaan pagar yang meggunakan besi.</w:t>
+      </w:r>
+    </w:p>
+    <w:p>
+      <w:pPr>
+        <w:spacing w:line="360" w:lineRule="auto"/>
+      </w:pPr>
+      <w:r>
+        <w:tab/>
+      </w:r>
+      <w:r>
+        <w:t>Kerusakan pengecatan terjadi b</w:t>
+      </w:r>
+      <w:r>
+        <w:t>ukan karena produk dari PT Tirtakencana Tatawarna (Avian Brands) kami yang tidak bagus atau kurang bagus, seringkali terjadi kesalahan pemakaian dan pengaplikasian pengecatan serta tidak tepatnya pencampuran komponen bahan cat, dan juga permukaan yang akan di lakukan pengecatan belum sempurna atau masih terdapat kadar ph yang tinggi bisa dikatakan permukaan yang akan di lakukan pengecatannya masih basah.</w:t>
+      </w:r>
+    </w:p>
+    <w:p>
+      <w:pPr>
+        <w:spacing w:line="360" w:lineRule="auto"/>
+      </w:pPr>
+      <w:r>
+        <w:tab/>
+        <w:t>Walaupun sudah terdapat petunjuk pemakaian yang tertera di kaleng setiap produk avian brands, ataupun video training cara pemakaian yang terdapat di website avian brands, bahkan juga terdapat cara pemakaiannya di website, tetapi yang terjadi di lapangan adalah penggunaan produk langsung di pakai tanpa melihat dan peduli terhadap petunjuk pemakaian. Mengakibatkan tidak sempurnanya pengecatan, lalu terdapat warna tidak sesuai saat di aplikasikan, tidak meratanya permukaan yang di aplikasikan, bahkan banyak lagi kerusakan akibat pemakaian yang tidak melihat petunjuk.</w:t>
+      </w:r>
+    </w:p>
+    <w:p>
+      <w:pPr>
+        <w:spacing w:line="360" w:lineRule="auto"/>
+      </w:pPr>
+      <w:r>
+        <w:tab/>
+        <w:t xml:space="preserve">Secara spesifik berdasarkan buku pedoman training PT Tirtakencana Tatawarna, kerusakan pengecatan yang selama ini banyak ditemui dilapangan adalah sebagai </w:t>
+      </w:r>
+      <w:proofErr w:type="gramStart"/>
+      <w:r>
+        <w:t>berikut :</w:t>
+      </w:r>
+      <w:proofErr w:type="gramEnd"/>
+      <w:r>
+        <w:t xml:space="preserve"> </w:t>
+      </w:r>
+    </w:p>
+    <w:p>
+      <w:pPr>
+        <w:pStyle w:val="ListParagraph"/>
+        <w:numPr>
+          <w:ilvl w:val="0"/>
+          <w:numId w:val="8"/>
+        </w:numPr>
+        <w:spacing w:line="360" w:lineRule="auto"/>
+      </w:pPr>
+      <w:r>
+        <w:t>Alligatoring</w:t>
+      </w:r>
+      <w:r>
+        <w:tab/>
+      </w:r>
+      <w:r>
+        <w:tab/>
+      </w:r>
+    </w:p>
+    <w:p>
+      <w:pPr>
+        <w:pStyle w:val="ListParagraph"/>
+        <w:spacing w:line="360" w:lineRule="auto"/>
+      </w:pPr>
+      <w:r>
+        <w:rPr>
+          <w:rFonts w:eastAsia="Times New Roman" w:cs="Times New Roman"/>
+          <w:color w:val="000000"/>
+          <w:sz w:val="22"/>
+        </w:rPr>
+        <w:lastRenderedPageBreak/>
+        <w:t>Retak beralur seperti kulit buaya</w:t>
+      </w:r>
+      <w:r>
+        <w:rPr>
+          <w:rFonts w:eastAsia="Times New Roman" w:cs="Times New Roman"/>
+          <w:color w:val="000000"/>
+          <w:sz w:val="22"/>
+        </w:rPr>
+        <w:t>.</w:t>
+      </w:r>
+    </w:p>
+    <w:p>
+      <w:pPr>
+        <w:pStyle w:val="ListParagraph"/>
+        <w:numPr>
+          <w:ilvl w:val="0"/>
+          <w:numId w:val="8"/>
+        </w:numPr>
+        <w:spacing w:line="360" w:lineRule="auto"/>
+        <w:rPr>
+          <w:rFonts w:eastAsia="Times New Roman" w:cs="Times New Roman"/>
+          <w:color w:val="000000"/>
+          <w:sz w:val="22"/>
+        </w:rPr>
+      </w:pPr>
+      <w:r>
+        <w:rPr>
+          <w:rFonts w:eastAsia="Times New Roman" w:cs="Times New Roman"/>
+          <w:color w:val="000000"/>
+          <w:sz w:val="22"/>
+        </w:rPr>
+        <w:t>B</w:t>
+      </w:r>
+      <w:r>
+        <w:rPr>
+          <w:rFonts w:eastAsia="Times New Roman" w:cs="Times New Roman"/>
+          <w:color w:val="000000"/>
+          <w:sz w:val="22"/>
+        </w:rPr>
+        <w:t>listering</w:t>
+      </w:r>
+      <w:r>
+        <w:rPr>
+          <w:rFonts w:eastAsia="Times New Roman" w:cs="Times New Roman"/>
+          <w:color w:val="000000"/>
+          <w:sz w:val="22"/>
+        </w:rPr>
+        <w:tab/>
+      </w:r>
+      <w:r>
+        <w:rPr>
+          <w:rFonts w:eastAsia="Times New Roman" w:cs="Times New Roman"/>
+          <w:color w:val="000000"/>
+          <w:sz w:val="22"/>
+        </w:rPr>
+        <w:tab/>
+      </w:r>
+    </w:p>
+    <w:p>
+      <w:pPr>
+        <w:pStyle w:val="ListParagraph"/>
+        <w:spacing w:line="360" w:lineRule="auto"/>
+        <w:rPr>
+          <w:rFonts w:eastAsia="Times New Roman" w:cs="Times New Roman"/>
+          <w:color w:val="000000"/>
+          <w:sz w:val="22"/>
+        </w:rPr>
+      </w:pPr>
+      <w:r>
+        <w:rPr>
+          <w:rFonts w:eastAsia="Times New Roman" w:cs="Times New Roman"/>
+          <w:color w:val="000000"/>
+          <w:sz w:val="22"/>
+        </w:rPr>
+        <w:t>Gelembung yg disebabkan oleh kurangnya adhesi dan pengelupasan cat dari permukaan yg di cat</w:t>
+      </w:r>
+      <w:r>
+        <w:rPr>
+          <w:rFonts w:eastAsia="Times New Roman" w:cs="Times New Roman"/>
+          <w:color w:val="000000"/>
+          <w:sz w:val="22"/>
+        </w:rPr>
+        <w:t>.</w:t>
+      </w:r>
+    </w:p>
+    <w:p>
+      <w:pPr>
+        <w:pStyle w:val="ListParagraph"/>
+        <w:numPr>
+          <w:ilvl w:val="0"/>
+          <w:numId w:val="8"/>
+        </w:numPr>
+        <w:spacing w:line="360" w:lineRule="auto"/>
+        <w:rPr>
+          <w:rFonts w:eastAsia="Times New Roman" w:cs="Times New Roman"/>
+          <w:color w:val="000000"/>
+          <w:sz w:val="22"/>
+        </w:rPr>
+      </w:pPr>
+      <w:r>
+        <w:t>Chalking</w:t>
+      </w:r>
+      <w:r>
+        <w:tab/>
+      </w:r>
+      <w:r>
+        <w:tab/>
+      </w:r>
+    </w:p>
+    <w:p>
+      <w:pPr>
+        <w:pStyle w:val="ListParagraph"/>
+        <w:spacing w:line="360" w:lineRule="auto"/>
+        <w:rPr>
+          <w:rFonts w:eastAsia="Times New Roman" w:cs="Times New Roman"/>
+          <w:color w:val="000000"/>
+          <w:sz w:val="22"/>
+        </w:rPr>
+      </w:pPr>
+      <w:r>
+        <w:rPr>
+          <w:rFonts w:eastAsia="Times New Roman" w:cs="Times New Roman"/>
+          <w:color w:val="000000"/>
+          <w:sz w:val="22"/>
+        </w:rPr>
+        <w:t>Timbulnya serbuk halus pad alapisan permukaan yang di cat akibat cuaca yang menyebabkan pudarnya warna</w:t>
+      </w:r>
+      <w:r>
+        <w:rPr>
+          <w:rFonts w:eastAsia="Times New Roman" w:cs="Times New Roman"/>
+          <w:color w:val="000000"/>
+          <w:sz w:val="22"/>
+        </w:rPr>
+        <w:t>.</w:t>
+      </w:r>
+    </w:p>
+    <w:p>
+      <w:pPr>
+        <w:pStyle w:val="ListParagraph"/>
+        <w:numPr>
+          <w:ilvl w:val="0"/>
+          <w:numId w:val="8"/>
+        </w:numPr>
+        <w:spacing w:line="360" w:lineRule="auto"/>
+        <w:rPr>
+          <w:rFonts w:eastAsia="Times New Roman" w:cs="Times New Roman"/>
+          <w:color w:val="000000"/>
+          <w:sz w:val="22"/>
+        </w:rPr>
+      </w:pPr>
+      <w:r>
+        <w:t>Cracking</w:t>
+      </w:r>
+      <w:r>
+        <w:tab/>
+      </w:r>
+      <w:r>
+        <w:tab/>
+      </w:r>
+    </w:p>
+    <w:p>
+      <w:pPr>
+        <w:pStyle w:val="ListParagraph"/>
+        <w:spacing w:line="360" w:lineRule="auto"/>
+        <w:rPr>
+          <w:rFonts w:eastAsia="Times New Roman" w:cs="Times New Roman"/>
+          <w:color w:val="000000"/>
+          <w:sz w:val="22"/>
+        </w:rPr>
+      </w:pPr>
+      <w:r>
+        <w:rPr>
+          <w:rFonts w:eastAsia="Times New Roman" w:cs="Times New Roman"/>
+          <w:color w:val="000000"/>
+          <w:sz w:val="22"/>
+        </w:rPr>
+        <w:t>Terkelupasnya lapisan cat yang sudah kering, dimana bisa mengakibatkan gagalnya seluruh pengecatan. Awalnya hanya retak rambut lama kelamaan menjadi terkelupas selapis demi selapis</w:t>
+      </w:r>
+      <w:r>
+        <w:rPr>
+          <w:rFonts w:eastAsia="Times New Roman" w:cs="Times New Roman"/>
+          <w:color w:val="000000"/>
+          <w:sz w:val="22"/>
+        </w:rPr>
+        <w:t>.</w:t>
+      </w:r>
+    </w:p>
+    <w:p>
+      <w:pPr>
+        <w:pStyle w:val="ListParagraph"/>
+        <w:numPr>
+          <w:ilvl w:val="0"/>
+          <w:numId w:val="8"/>
+        </w:numPr>
+        <w:spacing w:line="360" w:lineRule="auto"/>
+        <w:rPr>
+          <w:rFonts w:eastAsia="Times New Roman" w:cs="Times New Roman"/>
+          <w:color w:val="000000"/>
+          <w:sz w:val="22"/>
+        </w:rPr>
+      </w:pPr>
+      <w:r>
+        <w:t>Sagging</w:t>
+      </w:r>
+      <w:r>
+        <w:tab/>
+      </w:r>
+      <w:r>
+        <w:tab/>
+      </w:r>
+    </w:p>
+    <w:p>
+      <w:pPr>
+        <w:pStyle w:val="ListParagraph"/>
+        <w:spacing w:line="360" w:lineRule="auto"/>
+        <w:rPr>
+          <w:rFonts w:eastAsia="Times New Roman" w:cs="Times New Roman"/>
+          <w:color w:val="000000"/>
+          <w:sz w:val="22"/>
+        </w:rPr>
+      </w:pPr>
+      <w:r>
+        <w:rPr>
+          <w:rFonts w:eastAsia="Times New Roman" w:cs="Times New Roman"/>
+          <w:color w:val="000000"/>
+          <w:sz w:val="22"/>
+        </w:rPr>
+        <w:t>Cat meleleh kebawah setelah aplikasi</w:t>
+      </w:r>
+      <w:r>
+        <w:rPr>
+          <w:rFonts w:eastAsia="Times New Roman" w:cs="Times New Roman"/>
+          <w:color w:val="000000"/>
+          <w:sz w:val="22"/>
+        </w:rPr>
+        <w:t>.</w:t>
+      </w:r>
+    </w:p>
+    <w:p>
+      <w:pPr>
+        <w:pStyle w:val="ListParagraph"/>
+        <w:numPr>
+          <w:ilvl w:val="0"/>
+          <w:numId w:val="8"/>
+        </w:numPr>
+        <w:spacing w:line="360" w:lineRule="auto"/>
+        <w:rPr>
+          <w:rFonts w:eastAsia="Times New Roman" w:cs="Times New Roman"/>
+          <w:color w:val="000000"/>
+          <w:sz w:val="22"/>
+        </w:rPr>
+      </w:pPr>
+      <w:r>
+        <w:t>Wringkling</w:t>
+      </w:r>
+      <w:r>
+        <w:tab/>
+      </w:r>
+      <w:r>
+        <w:tab/>
+      </w:r>
+    </w:p>
+    <w:p>
+      <w:pPr>
+        <w:pStyle w:val="ListParagraph"/>
+        <w:spacing w:line="360" w:lineRule="auto"/>
+        <w:rPr>
+          <w:rFonts w:eastAsia="Times New Roman" w:cs="Times New Roman"/>
+          <w:color w:val="000000"/>
+          <w:sz w:val="22"/>
+        </w:rPr>
+      </w:pPr>
+      <w:r>
+        <w:rPr>
+          <w:rFonts w:eastAsia="Times New Roman" w:cs="Times New Roman"/>
+          <w:color w:val="000000"/>
+          <w:sz w:val="22"/>
+        </w:rPr>
+        <w:t>Permukaan cat yg kasar dan keriting/bergelombang, yg menyebabkan cat terkelupas.</w:t>
+      </w:r>
+    </w:p>
+    <w:p>
+      <w:pPr>
+        <w:pStyle w:val="ListParagraph"/>
+        <w:numPr>
+          <w:ilvl w:val="0"/>
+          <w:numId w:val="8"/>
+        </w:numPr>
+        <w:spacing w:line="360" w:lineRule="auto"/>
+        <w:rPr>
+          <w:rFonts w:eastAsia="Times New Roman" w:cs="Times New Roman"/>
+          <w:color w:val="000000"/>
+          <w:sz w:val="22"/>
+        </w:rPr>
+      </w:pPr>
+      <w:r>
+        <w:t>Yellowing</w:t>
+      </w:r>
+      <w:r>
+        <w:tab/>
+      </w:r>
+      <w:r>
+        <w:tab/>
+      </w:r>
+    </w:p>
+    <w:p>
+      <w:pPr>
+        <w:pStyle w:val="ListParagraph"/>
+        <w:spacing w:line="360" w:lineRule="auto"/>
+        <w:rPr>
+          <w:rFonts w:eastAsia="Times New Roman" w:cs="Times New Roman"/>
+          <w:color w:val="000000"/>
+          <w:sz w:val="22"/>
+        </w:rPr>
+      </w:pPr>
+      <w:r>
+        <w:rPr>
+          <w:rFonts w:eastAsia="Times New Roman" w:cs="Times New Roman"/>
+          <w:color w:val="000000"/>
+          <w:sz w:val="22"/>
+        </w:rPr>
+        <w:t>Noda berwarna kekuningan pada tembok yg sudah lama, biasanya terlihat pada cat yg kering berwarna putih atau vernish yg bening.</w:t>
+      </w:r>
+    </w:p>
+    <w:p>
+      <w:pPr>
+        <w:pStyle w:val="ListParagraph"/>
+        <w:numPr>
+          <w:ilvl w:val="0"/>
+          <w:numId w:val="8"/>
+        </w:numPr>
+        <w:spacing w:line="360" w:lineRule="auto"/>
+        <w:rPr>
+          <w:rFonts w:eastAsia="Times New Roman" w:cs="Times New Roman"/>
+          <w:color w:val="000000"/>
+          <w:sz w:val="22"/>
+        </w:rPr>
+      </w:pPr>
+      <w:r>
+        <w:t>Poor gloss retention</w:t>
+      </w:r>
+      <w:r>
+        <w:tab/>
+      </w:r>
+    </w:p>
+    <w:p>
+      <w:pPr>
+        <w:pStyle w:val="ListParagraph"/>
+        <w:spacing w:line="360" w:lineRule="auto"/>
+        <w:rPr>
+          <w:rFonts w:eastAsia="Times New Roman" w:cs="Times New Roman"/>
+          <w:color w:val="000000"/>
+          <w:sz w:val="22"/>
+        </w:rPr>
+      </w:pPr>
+      <w:r>
+        <w:rPr>
+          <w:rFonts w:eastAsia="Times New Roman" w:cs="Times New Roman"/>
+          <w:color w:val="000000"/>
+          <w:sz w:val="22"/>
+        </w:rPr>
+        <w:t>Kerusakan cat yang mengakibatkan kan lapisan cat dengan cepat kehilangan kilapnya</w:t>
+      </w:r>
+      <w:r>
+        <w:rPr>
+          <w:rFonts w:eastAsia="Times New Roman" w:cs="Times New Roman"/>
+          <w:color w:val="000000"/>
+          <w:sz w:val="22"/>
+        </w:rPr>
+        <w:t>.</w:t>
+      </w:r>
+    </w:p>
+    <w:p>
+      <w:pPr>
+        <w:pStyle w:val="ListParagraph"/>
+        <w:numPr>
+          <w:ilvl w:val="0"/>
+          <w:numId w:val="8"/>
+        </w:numPr>
+        <w:spacing w:line="360" w:lineRule="auto"/>
+        <w:rPr>
+          <w:rFonts w:eastAsia="Times New Roman" w:cs="Times New Roman"/>
+          <w:color w:val="000000"/>
+          <w:sz w:val="22"/>
+        </w:rPr>
+      </w:pPr>
+      <w:r>
+        <w:t>Futuring blistering</w:t>
+      </w:r>
+      <w:r>
+        <w:tab/>
+      </w:r>
+    </w:p>
+    <w:p>
+      <w:pPr>
+        <w:pStyle w:val="ListParagraph"/>
+        <w:spacing w:line="360" w:lineRule="auto"/>
+        <w:rPr>
+          <w:rFonts w:eastAsia="Times New Roman" w:cs="Times New Roman"/>
+          <w:color w:val="000000"/>
+          <w:sz w:val="22"/>
+        </w:rPr>
+      </w:pPr>
+      <w:r>
+        <w:rPr>
+          <w:rFonts w:eastAsia="Times New Roman" w:cs="Times New Roman"/>
+          <w:color w:val="000000"/>
+          <w:sz w:val="22"/>
+        </w:rPr>
+        <w:t>gelembung gelembung seperti sabun menimbulkan lubang lubang kecil ketika gelembung tersebut pecah di dalam lapisan cat sewaktu aplikasi dansetelah kering</w:t>
+      </w:r>
+      <w:r>
+        <w:rPr>
+          <w:rFonts w:eastAsia="Times New Roman" w:cs="Times New Roman"/>
+          <w:color w:val="000000"/>
+          <w:sz w:val="22"/>
+        </w:rPr>
+        <w:t>.</w:t>
+      </w:r>
+    </w:p>
+    <w:p>
+      <w:pPr>
+        <w:pStyle w:val="ListParagraph"/>
+        <w:numPr>
+          <w:ilvl w:val="0"/>
+          <w:numId w:val="8"/>
+        </w:numPr>
+        <w:spacing w:line="360" w:lineRule="auto"/>
+        <w:rPr>
+          <w:rFonts w:eastAsia="Times New Roman" w:cs="Times New Roman"/>
+          <w:color w:val="000000"/>
+          <w:sz w:val="22"/>
+        </w:rPr>
+      </w:pPr>
+      <w:r>
+        <w:t>Lapping</w:t>
+      </w:r>
+      <w:r>
+        <w:tab/>
+      </w:r>
+      <w:r>
+        <w:tab/>
+      </w:r>
+    </w:p>
+    <w:p>
+      <w:pPr>
+        <w:pStyle w:val="ListParagraph"/>
+        <w:spacing w:line="360" w:lineRule="auto"/>
+        <w:rPr>
+          <w:rFonts w:eastAsia="Times New Roman" w:cs="Times New Roman"/>
+          <w:color w:val="000000"/>
+          <w:sz w:val="22"/>
+        </w:rPr>
+      </w:pPr>
+      <w:r>
+        <w:rPr>
+          <w:rFonts w:eastAsia="Times New Roman" w:cs="Times New Roman"/>
+          <w:color w:val="000000"/>
+          <w:sz w:val="22"/>
+        </w:rPr>
+        <w:t>Warna luntur atau terlihat mengkilap dimana dinding basah dan kering bertumpuk sewaktu aplikasi</w:t>
+      </w:r>
+      <w:r>
+        <w:rPr>
+          <w:rFonts w:eastAsia="Times New Roman" w:cs="Times New Roman"/>
+          <w:color w:val="000000"/>
+          <w:sz w:val="22"/>
+        </w:rPr>
+        <w:t>.</w:t>
+      </w:r>
+    </w:p>
+    <w:p>
+      <w:pPr>
+        <w:pStyle w:val="ListParagraph"/>
+        <w:numPr>
+          <w:ilvl w:val="0"/>
+          <w:numId w:val="8"/>
+        </w:numPr>
+        <w:spacing w:line="360" w:lineRule="auto"/>
+        <w:rPr>
+          <w:rFonts w:eastAsia="Times New Roman" w:cs="Times New Roman"/>
+          <w:color w:val="000000"/>
+          <w:sz w:val="22"/>
+        </w:rPr>
+      </w:pPr>
+      <w:r>
+        <w:t>Roller marke</w:t>
+      </w:r>
+      <w:r>
+        <w:tab/>
+      </w:r>
+      <w:r>
+        <w:tab/>
+      </w:r>
+    </w:p>
+    <w:p>
+      <w:pPr>
+        <w:pStyle w:val="ListParagraph"/>
+        <w:spacing w:line="360" w:lineRule="auto"/>
+        <w:rPr>
+          <w:rFonts w:eastAsia="Times New Roman" w:cs="Times New Roman"/>
+          <w:color w:val="000000"/>
+          <w:sz w:val="22"/>
+        </w:rPr>
+      </w:pPr>
+      <w:r>
+        <w:rPr>
+          <w:rFonts w:eastAsia="Times New Roman" w:cs="Times New Roman"/>
+          <w:color w:val="000000"/>
+          <w:sz w:val="22"/>
+        </w:rPr>
+        <w:t>Warna luntur atau terlihat mengkilap dimana dinding basah dan kering bertumpuk sewaktu aplikasi</w:t>
+      </w:r>
+      <w:r>
+        <w:rPr>
+          <w:rFonts w:eastAsia="Times New Roman" w:cs="Times New Roman"/>
+          <w:color w:val="000000"/>
+          <w:sz w:val="22"/>
+        </w:rPr>
+        <w:t>.</w:t>
+      </w:r>
+    </w:p>
+    <w:p>
+      <w:pPr>
+        <w:spacing w:line="360" w:lineRule="auto"/>
+      </w:pPr>
+    </w:p>
+    <w:p>
+      <w:pPr>
+        <w:spacing w:line="360" w:lineRule="auto"/>
+      </w:pPr>
+      <w:r>
+        <w:lastRenderedPageBreak/>
+        <w:tab/>
+      </w:r>
+      <w:r>
+        <w:t xml:space="preserve">Kemudian penanganan secara umum </w:t>
+      </w:r>
+      <w:r>
+        <w:t>handling complain kerusakan pengecatan yang dilakukan selama ini adalah Customer atau pelanggan berkomunikasi langsung dengan mitra rekanan toko yang menjual produk Avian Brands, lalu sebisa mungkin</w:t>
+      </w:r>
+      <w:r>
+        <w:t xml:space="preserve"> toko rekanan avian brands</w:t>
+      </w:r>
+      <w:r>
+        <w:t xml:space="preserve"> memberi arahan ke C</w:t>
+      </w:r>
+      <w:r>
+        <w:t xml:space="preserve">ustomer untuk melihat cara pemakaian agar mendapatkan hasil yang baik. Kemudian toko rekanan yang menjual produk avian brands meneruskan complain ke bagian sales saat kunjungan ke toko. Solusi yang diberikan sales adalah sama yang dilakukan toko ke customer, mengarahkan toko agar selalu memberitahu cara pemakaian pengecatan yang benar agar </w:t>
+      </w:r>
+      <w:r>
+        <w:t>mendapatkan hasil yang baik.</w:t>
+      </w:r>
+    </w:p>
+    <w:p>
+      <w:pPr>
+        <w:spacing w:line="360" w:lineRule="auto"/>
+      </w:pPr>
+      <w:r>
+        <w:tab/>
+        <w:t xml:space="preserve">Dalam pedoman internal perusahaan sebelum karyawan atau calon pekerja yang masuk ke PT Tirtakencana Tatawarna diharuskan mengikuti training selama kurang lebih 2 minggu atau 14 hari. Dalam kegiatan training tersebut terdapat sebuah modul yang berisi, Detail informasi semua item produk yang dijual di PT Tirtakencana </w:t>
+      </w:r>
+      <w:proofErr w:type="gramStart"/>
+      <w:r>
+        <w:t>Tatawarna,  Pedoman</w:t>
+      </w:r>
+      <w:proofErr w:type="gramEnd"/>
+      <w:r>
+        <w:t xml:space="preserve"> kerja karyawan, Visi Misi Perusahaan, Pengetahuan dasar tetang Cat, Dan Sebuah pedoman solusi serta cara handling jika terjadi kerusakan pada pengecatan.</w:t>
+      </w:r>
+      <w:r>
+        <w:t xml:space="preserve"> </w:t>
+      </w:r>
+    </w:p>
+    <w:p>
+      <w:pPr>
+        <w:spacing w:line="360" w:lineRule="auto"/>
+        <w:ind w:firstLine="720"/>
+      </w:pPr>
+      <w:r>
+        <w:t xml:space="preserve">Selain agar handal dalam menangani handling complain di lapangan, </w:t>
+      </w:r>
+      <w:r>
+        <w:t>Untuk memajukan dan membangun perusahaan secara cepat, maka dibutuhkan sebuah pelatihan untuk mempertinggi kualitas karyawan dalam bekerja</w:t>
+      </w:r>
+      <w:r>
+        <w:t xml:space="preserve"> </w:t>
+      </w:r>
+      <w:r>
+        <w:fldChar w:fldCharType="begin" w:fldLock="1"/>
+      </w:r>
+      <w:r>
+        <w:instrText>ADDIN CSL_CITATION {"citationItems":[{"id":"ITEM-1","itemData":{"author":[{"dropping-particle":"","family":"Zuhdi","given":"Saefudin","non-dropping-particle":"","parse-names":false,"suffix":""},{"dropping-particle":"","family":"Natan","given":"Stefanus","non-dropping-particle":"","parse-names":false,"suffix":""}],"container-title":"Jurnal Ilmiah Ranggagading","id":"ITEM-1","issue":"2","issued":{"date-parts":[["2007"]]},"page":"125-129","title":"PENGARUH FREKUENSI PELATIHAN SALESMAN TERHADAP VOLUME PENJUALAN Studi kasus pada PT . Dwiperkasa Mobiltama Bogor","type":"article-journal","volume":"7"},"uris":["http://www.mendeley.com/documents/?uuid=e544d01a-c845-4ad5-a753-39233dc61c52"]}],"mendeley":{"formattedCitation":"(Zuhdi &amp; Natan, 2007)","plainTextFormattedCitation":"(Zuhdi &amp; Natan, 2007)","previouslyFormattedCitation":"(Zuhdi &amp; Natan, 2007)"},"properties":{"noteIndex":0},"schema":"https://github.com/citation-style-language/schema/raw/master/csl-citation.json"}</w:instrText>
+      </w:r>
+      <w:r>
+        <w:fldChar w:fldCharType="separate"/>
+      </w:r>
+      <w:r>
+        <w:rPr>
+          <w:noProof/>
+        </w:rPr>
+        <w:t>(Zuhdi &amp; Natan, 2007)</w:t>
+      </w:r>
+      <w:r>
+        <w:fldChar w:fldCharType="end"/>
+      </w:r>
+      <w:r>
+        <w:t>.</w:t>
+      </w:r>
+    </w:p>
+    <w:p>
+      <w:pPr>
+        <w:spacing w:line="360" w:lineRule="auto"/>
+      </w:pPr>
+      <w:r>
+        <w:tab/>
+        <w:t>Training tersebut dilakukan agar nantinya karyawan saat turun</w:t>
+      </w:r>
+      <w:r>
+        <w:t xml:space="preserve"> </w:t>
+      </w:r>
+      <w:r>
+        <w:t>langsung ke lapangan atau bekerja, sudah mengetahui hal-hal yang harus dilakukan sesuai pedoman ke</w:t>
+      </w:r>
+      <w:r>
+        <w:t>rja dan cara handling complain saat terjadi kendala di lapangan serta kaidah penyelesaiannya sesuai petunjuk pedoman saat training.</w:t>
+      </w:r>
+      <w:r>
+        <w:t xml:space="preserve"> Selain itu u</w:t>
+      </w:r>
+      <w:r>
+        <w:t>ntuk tetap menjaga citra perusahaan agar tetap baik dan meningkatkan profit serta keuntungan, maka yangaharus ditingkatkan a</w:t>
+      </w:r>
+      <w:r>
+        <w:t xml:space="preserve">dalah pelayanan terlebih dahulu </w:t>
+      </w:r>
+      <w:r>
+        <w:fldChar w:fldCharType="begin" w:fldLock="1"/>
+      </w:r>
+      <w:r>
+        <w:instrText>ADDIN CSL_CITATION {"citationItems":[{"id":"ITEM-1","itemData":{"author":[{"dropping-particle":"","family":"Zuhdi","given":"Saefudin","non-dropping-particle":"","parse-names":false,"suffix":""},{"dropping-particle":"","family":"Natan","given":"Stefanus","non-dropping-particle":"","parse-names":false,"suffix":""}],"container-title":"Jurnal Ilmiah Ranggagading","id":"ITEM-1","issue":"2","issued":{"date-parts":[["2007"]]},"page":"125-129","title":"PENGARUH FREKUENSI PELATIHAN SALESMAN TERHADAP VOLUME PENJUALAN Studi kasus pada PT . Dwiperkasa Mobiltama Bogor","type":"article-journal","volume":"7"},"uris":["http://www.mendeley.com/documents/?uuid=e544d01a-c845-4ad5-a753-39233dc61c52"]}],"mendeley":{"formattedCitation":"(Zuhdi &amp; Natan, 2007)","plainTextFormattedCitation":"(Zuhdi &amp; Natan, 2007)"},"properties":{"noteIndex":0},"schema":"https://github.com/citation-style-language/schema/raw/master/csl-citation.json"}</w:instrText>
+      </w:r>
+      <w:r>
+        <w:fldChar w:fldCharType="separate"/>
+      </w:r>
+      <w:r>
+        <w:rPr>
+          <w:noProof/>
+        </w:rPr>
+        <w:t>(Zuhdi &amp; Natan, 2007)</w:t>
+      </w:r>
+      <w:r>
+        <w:fldChar w:fldCharType="end"/>
+      </w:r>
+      <w:r>
+        <w:t>.</w:t>
+      </w:r>
+    </w:p>
+    <w:p>
+      <w:pPr>
+        <w:ind w:firstLine="576"/>
+      </w:pPr>
+    </w:p>
+    <w:p>
+      <w:pPr>
+        <w:pStyle w:val="Heading2"/>
+        <w:spacing w:line="360" w:lineRule="auto"/>
+      </w:pPr>
+      <w:bookmarkStart w:id="12" w:name="_Toc83495062"/>
+      <w:r>
+        <w:lastRenderedPageBreak/>
+        <w:t>Maksud dan Tujuan</w:t>
+      </w:r>
       <w:bookmarkEnd w:id="12"/>
     </w:p>
     <w:p>
       <w:pPr>
+        <w:spacing w:line="360" w:lineRule="auto"/>
+        <w:ind w:firstLine="360"/>
+      </w:pPr>
+      <w:r>
+        <w:t>Menget</w:t>
+      </w:r>
+      <w:r>
+        <w:t>ahui alur kerja handling complain yang sedang berjalan sampai saat ini jika terjadi kend</w:t>
+      </w:r>
+      <w:bookmarkStart w:id="13" w:name="_GoBack"/>
+      <w:bookmarkEnd w:id="13"/>
+      <w:r>
+        <w:t>ala kerusakan pengecatan, maka</w:t>
+      </w:r>
+      <w:r>
+        <w:t xml:space="preserve"> berikut tujuan dibuat perancangan ini sebagai </w:t>
+      </w:r>
+      <w:proofErr w:type="gramStart"/>
+      <w:r>
+        <w:t>berikut :</w:t>
+      </w:r>
+      <w:proofErr w:type="gramEnd"/>
+      <w:r>
+        <w:t xml:space="preserve"> </w:t>
+      </w:r>
+    </w:p>
+    <w:p>
+      <w:pPr>
+        <w:pStyle w:val="ListParagraph"/>
+        <w:numPr>
+          <w:ilvl w:val="0"/>
+          <w:numId w:val="9"/>
+        </w:numPr>
+        <w:spacing w:line="360" w:lineRule="auto"/>
+      </w:pPr>
+      <w:r>
+        <w:t>Untuk mengimplementasikan sebuah sistem pakar sebagai cabang ilmu kecerdasan buatan dalam ruang lingkup teknologi yang berhubungan dengan marketing serta handling complain.</w:t>
+      </w:r>
+    </w:p>
+    <w:p>
+      <w:pPr>
+        <w:pStyle w:val="ListParagraph"/>
+        <w:numPr>
+          <w:ilvl w:val="0"/>
+          <w:numId w:val="9"/>
+        </w:numPr>
+        <w:spacing w:line="360" w:lineRule="auto"/>
+      </w:pPr>
+      <w:r>
+        <w:t>Memanfaatkan kemajuan teknologi berupa Hierarki Input Proses Output berbasis website dengan spesifikasi bahasa pemograman php dalam pembuatan sistemnya.</w:t>
+      </w:r>
+    </w:p>
+    <w:p>
+      <w:pPr>
+        <w:pStyle w:val="ListParagraph"/>
+        <w:numPr>
+          <w:ilvl w:val="0"/>
+          <w:numId w:val="9"/>
+        </w:numPr>
+        <w:spacing w:line="360" w:lineRule="auto"/>
+      </w:pPr>
+      <w:r>
+        <w:t>Memudahkan Customer mencari informasi saat terjadi kerusakan pengecatan hanya dengan cara mengakses website lalu memasukan diagnosa terkait kemudian langsung muncul informasi dan solusi yang harus dilakukan.</w:t>
+      </w:r>
+    </w:p>
+    <w:p>
+      <w:pPr>
+        <w:pStyle w:val="ListParagraph"/>
+        <w:numPr>
+          <w:ilvl w:val="0"/>
+          <w:numId w:val="9"/>
+        </w:numPr>
+        <w:spacing w:line="360" w:lineRule="auto"/>
+      </w:pPr>
+      <w:r>
+        <w:t xml:space="preserve">Menyederhanakan </w:t>
+      </w:r>
+      <w:proofErr w:type="gramStart"/>
+      <w:r>
+        <w:t>proses  penyelesaian</w:t>
+      </w:r>
+      <w:proofErr w:type="gramEnd"/>
+      <w:r>
+        <w:t xml:space="preserve"> handling complain. Yang selama ini terjadi jika ada kerusakan pengecatan, maka customer melakukan info ke toko rekanan avian brands, lalu toko meneruskan ke sales dan meminta problem solving. Dengan adanya sistem pakar berupa diagnosa penyebab kerusakan pengecatan, customer hanya </w:t>
+      </w:r>
+      <w:r>
+        <w:t>perlu melakukan akses ke website atau aplikasinya maka solusi ditemukan.</w:t>
+      </w:r>
+    </w:p>
+    <w:p>
+      <w:pPr>
+        <w:pStyle w:val="ListParagraph"/>
+        <w:spacing w:line="360" w:lineRule="auto"/>
+      </w:pPr>
+    </w:p>
+    <w:p>
+      <w:pPr>
+        <w:pStyle w:val="Heading2"/>
+        <w:spacing w:line="360" w:lineRule="auto"/>
+      </w:pPr>
+      <w:bookmarkStart w:id="14" w:name="_Toc83495063"/>
+      <w:r>
+        <w:t>Kegunaan / Manfaat KP</w:t>
+      </w:r>
+      <w:bookmarkEnd w:id="14"/>
+    </w:p>
+    <w:p>
+      <w:pPr>
+        <w:spacing w:line="360" w:lineRule="auto"/>
         <w:ind w:firstLine="576"/>
       </w:pPr>
       <w:r>
-        <w:t>Komputer adalah</w:t>
-      </w:r>
-    </w:p>
-    <w:p>
-      <w:pPr>
-        <w:ind w:firstLine="576"/>
-      </w:pPr>
-    </w:p>
-    <w:p>
-      <w:pPr>
-        <w:pStyle w:val="Heading2"/>
-      </w:pPr>
-      <w:bookmarkStart w:id="13" w:name="_Toc83495062"/>
-      <w:r>
-        <w:t>Maksud dan Tujuan</w:t>
-      </w:r>
-      <w:bookmarkEnd w:id="13"/>
-    </w:p>
-    <w:p/>
-    <w:p>
-      <w:pPr>
-        <w:pStyle w:val="Heading2"/>
-      </w:pPr>
-      <w:bookmarkStart w:id="14" w:name="_Toc83495063"/>
-      <w:r>
-        <w:t>Kegunaan / Manfaat KP</w:t>
-      </w:r>
-      <w:bookmarkEnd w:id="14"/>
-    </w:p>
-    <w:p>
-      <w:pPr>
-        <w:spacing w:line="240" w:lineRule="auto"/>
-        <w:jc w:val="center"/>
+        <w:t>Manfaat yg didapat saat aplikasi ini jadi</w:t>
+      </w:r>
+      <w:r>
+        <w:t xml:space="preserve"> </w:t>
+      </w:r>
+      <w:proofErr w:type="gramStart"/>
+      <w:r>
+        <w:t>adalah :</w:t>
+      </w:r>
+      <w:proofErr w:type="gramEnd"/>
+    </w:p>
+    <w:p>
+      <w:pPr>
+        <w:pStyle w:val="ListParagraph"/>
+        <w:numPr>
+          <w:ilvl w:val="0"/>
+          <w:numId w:val="10"/>
+        </w:numPr>
+        <w:spacing w:line="360" w:lineRule="auto"/>
+      </w:pPr>
+      <w:r>
+        <w:t>M</w:t>
+      </w:r>
+      <w:r>
+        <w:t>enekan terjadinya handling complain</w:t>
+      </w:r>
+      <w:r>
+        <w:t xml:space="preserve"> kerusakan pada pengecatan karena customer hanya perlu mengakses aplikasi atau website ketika kerusakan terjadi. </w:t>
+      </w:r>
+    </w:p>
+    <w:p>
+      <w:pPr>
+        <w:pStyle w:val="ListParagraph"/>
+        <w:numPr>
+          <w:ilvl w:val="0"/>
+          <w:numId w:val="10"/>
+        </w:numPr>
+        <w:spacing w:line="360" w:lineRule="auto"/>
+      </w:pPr>
+      <w:r>
+        <w:t xml:space="preserve">Kemudian meningkatnya citra baik dari customer ke perusahaan karena perusahaan sudah menerapkan sebuah perilaku </w:t>
+      </w:r>
+      <w:r>
+        <w:rPr>
+          <w:i/>
+        </w:rPr>
+        <w:t xml:space="preserve">computational thinking, </w:t>
+      </w:r>
+      <w:r>
+        <w:t>dimana sa</w:t>
+      </w:r>
+      <w:r>
+        <w:t>at terjadi sebuah problem, maka penyelesaiannya dilakukan oleh sistem.</w:t>
+      </w:r>
+    </w:p>
+    <w:p>
+      <w:pPr>
+        <w:pStyle w:val="ListParagraph"/>
+        <w:numPr>
+          <w:ilvl w:val="0"/>
+          <w:numId w:val="10"/>
+        </w:numPr>
+        <w:spacing w:line="360" w:lineRule="auto"/>
+      </w:pPr>
+      <w:r>
+        <w:lastRenderedPageBreak/>
+        <w:t>Menumbuhkan profit dan keuntungan dengan menurunya handling complain maka akan terjadi kenaikan penjualan.</w:t>
+      </w:r>
+    </w:p>
+    <w:p>
+      <w:pPr>
+        <w:pStyle w:val="ListParagraph"/>
+        <w:numPr>
+          <w:ilvl w:val="0"/>
+          <w:numId w:val="10"/>
+        </w:numPr>
+        <w:spacing w:line="360" w:lineRule="auto"/>
+      </w:pPr>
+      <w:r>
+        <w:t>Meringankan pekerjaan salesman lapangan atau pihak terkait di area, karena sudah di handle oleh sistem dan hanya perlu dilakukan pemeliharaan sistem agar tetap berjalan.</w:t>
+      </w:r>
+    </w:p>
+    <w:p>
+      <w:pPr>
+        <w:pStyle w:val="ListParagraph"/>
+        <w:numPr>
+          <w:ilvl w:val="0"/>
+          <w:numId w:val="10"/>
+        </w:numPr>
+        <w:spacing w:line="360" w:lineRule="auto"/>
         <w:rPr>
           <w:b/>
           <w:sz w:val="28"/>
           <w:szCs w:val="28"/>
         </w:rPr>
       </w:pPr>
+      <w:r>
+        <w:t>Menambah pengetahuan customer dengan sering mengakses website tersebut, customer jadi menambah pengetahuan seputar kerusakan cat yang tidak hanya di alami saat ini, tetapi permasalahan yang kan datangpun sudah bisa dihandle.</w:t>
+      </w:r>
+    </w:p>
+    <w:p>
+      <w:pPr>
+        <w:pStyle w:val="ListParagraph"/>
+        <w:spacing w:line="360" w:lineRule="auto"/>
+        <w:ind w:left="936"/>
+        <w:rPr>
+          <w:b/>
+          <w:sz w:val="28"/>
+          <w:szCs w:val="28"/>
+        </w:rPr>
+      </w:pPr>
+      <w:r>
+        <w:rPr>
+          <w:b/>
+          <w:sz w:val="28"/>
+          <w:szCs w:val="28"/>
+        </w:rPr>
+        <w:t xml:space="preserve"> </w:t>
+      </w:r>
     </w:p>
     <w:p>
       <w:pPr>
         <w:pStyle w:val="Heading2"/>
+        <w:spacing w:line="360" w:lineRule="auto"/>
       </w:pPr>
       <w:bookmarkStart w:id="15" w:name="_Toc83495064"/>
       <w:r>
@@ -5065,10 +6008,20 @@
       </w:r>
       <w:bookmarkEnd w:id="15"/>
     </w:p>
+    <w:p>
+      <w:pPr>
+        <w:spacing w:line="360" w:lineRule="auto"/>
+        <w:ind w:firstLine="576"/>
+      </w:pPr>
+      <w:r>
+        <w:t>Penempatan kerja praktik dilakukan di kantor PT Tirtakencana Tatawarna. Yang bertempat di jl. Raya Olek Kalanturan RT01/RW02 Gd.5 Ds Sentul, Balaraja, Tangerang. Dan area kunjungan toko mitra Avian Brands.</w:t>
+      </w:r>
+    </w:p>
     <w:p/>
     <w:p>
       <w:pPr>
         <w:pStyle w:val="Heading2"/>
+        <w:spacing w:line="360" w:lineRule="auto"/>
       </w:pPr>
       <w:bookmarkStart w:id="16" w:name="_Toc83495065"/>
       <w:r>
@@ -5078,6 +6031,29 @@
       <w:r>
         <w:t xml:space="preserve"> </w:t>
       </w:r>
+    </w:p>
+    <w:p>
+      <w:pPr>
+        <w:spacing w:line="360" w:lineRule="auto"/>
+        <w:ind w:firstLine="576"/>
+        <w:rPr>
+          <w:b/>
+        </w:rPr>
+      </w:pPr>
+      <w:r>
+        <w:t>Waktu pelaksanaan kerja praktik dilakukan selama …, dengan waktu kerja 6 hari kerja, 1 hari libur di hari minggu, jam masuk pukul 07.45 kemudian jam pulang pukul 16.00</w:t>
+      </w:r>
+    </w:p>
+    <w:p>
+      <w:pPr>
+        <w:pStyle w:val="Heading2"/>
+        <w:numPr>
+          <w:ilvl w:val="0"/>
+          <w:numId w:val="0"/>
+        </w:numPr>
+        <w:spacing w:line="360" w:lineRule="auto"/>
+        <w:ind w:left="576"/>
+      </w:pPr>
       <w:r>
         <w:br w:type="page"/>
       </w:r>
@@ -5165,7 +6141,7 @@
           <w:noProof/>
         </w:rPr>
         <w:drawing>
-          <wp:inline distT="0" distB="0" distL="0" distR="0" wp14:anchorId="1F4E83FC" wp14:editId="222A1944">
+          <wp:inline distT="0" distB="0" distL="0" distR="0" wp14:anchorId="1DC4433D" wp14:editId="0D543143">
             <wp:extent cx="2314575" cy="2604511"/>
             <wp:effectExtent l="0" t="0" r="0" b="5715"/>
             <wp:docPr id="2" name="Picture 2"/>
@@ -5221,14 +6197,27 @@
       <w:r>
         <w:t>.</w:t>
       </w:r>
-      <w:fldSimple w:instr=" SEQ Gambar \* ARABIC \s 1 ">
-        <w:r>
-          <w:rPr>
-            <w:noProof/>
-          </w:rPr>
-          <w:t>1</w:t>
-        </w:r>
-      </w:fldSimple>
+      <w:r>
+        <w:fldChar w:fldCharType="begin"/>
+      </w:r>
+      <w:r>
+        <w:instrText xml:space="preserve"> SEQ Gambar \* ARABIC \s 1 </w:instrText>
+      </w:r>
+      <w:r>
+        <w:fldChar w:fldCharType="separate"/>
+      </w:r>
+      <w:r>
+        <w:rPr>
+          <w:noProof/>
+        </w:rPr>
+        <w:t>1</w:t>
+      </w:r>
+      <w:r>
+        <w:rPr>
+          <w:noProof/>
+        </w:rPr>
+        <w:fldChar w:fldCharType="end"/>
+      </w:r>
       <w:r>
         <w:t xml:space="preserve"> Contoh gambar</w:t>
       </w:r>
@@ -5263,14 +6252,27 @@
       <w:r>
         <w:t>Table 2.</w:t>
       </w:r>
-      <w:fldSimple w:instr=" SEQ Table \* ARABIC \s 1 ">
-        <w:r>
-          <w:rPr>
-            <w:noProof/>
-          </w:rPr>
-          <w:t>1</w:t>
-        </w:r>
-      </w:fldSimple>
+      <w:r>
+        <w:fldChar w:fldCharType="begin"/>
+      </w:r>
+      <w:r>
+        <w:instrText xml:space="preserve"> SEQ Table \* ARABIC \s 1 </w:instrText>
+      </w:r>
+      <w:r>
+        <w:fldChar w:fldCharType="separate"/>
+      </w:r>
+      <w:r>
+        <w:rPr>
+          <w:noProof/>
+        </w:rPr>
+        <w:t>1</w:t>
+      </w:r>
+      <w:r>
+        <w:rPr>
+          <w:noProof/>
+        </w:rPr>
+        <w:fldChar w:fldCharType="end"/>
+      </w:r>
       <w:r>
         <w:t xml:space="preserve"> Table Contoh saja</w:t>
       </w:r>
@@ -5796,33 +6798,79 @@
       </w:r>
       <w:bookmarkEnd w:id="40"/>
     </w:p>
-    <w:p>
-      <w:pPr>
+    <w:p/>
+    <w:p>
+      <w:pPr>
+        <w:widowControl w:val="0"/>
+        <w:autoSpaceDE w:val="0"/>
+        <w:autoSpaceDN w:val="0"/>
+        <w:adjustRightInd w:val="0"/>
         <w:spacing w:line="240" w:lineRule="auto"/>
-        <w:jc w:val="center"/>
-        <w:rPr>
-          <w:b/>
-          <w:sz w:val="28"/>
-          <w:szCs w:val="28"/>
-        </w:rPr>
-      </w:pPr>
-    </w:p>
-    <w:p>
-      <w:pPr>
-        <w:spacing w:line="240" w:lineRule="auto"/>
-        <w:jc w:val="center"/>
-        <w:rPr>
-          <w:b/>
-          <w:sz w:val="28"/>
-          <w:szCs w:val="28"/>
-        </w:rPr>
-      </w:pPr>
-      <w:r>
-        <w:rPr>
-          <w:b/>
-          <w:sz w:val="28"/>
-          <w:szCs w:val="28"/>
-        </w:rPr>
+        <w:ind w:left="480" w:hanging="480"/>
+        <w:rPr>
+          <w:rFonts w:cs="Times New Roman"/>
+          <w:noProof/>
+        </w:rPr>
+      </w:pPr>
+      <w:r>
+        <w:fldChar w:fldCharType="begin" w:fldLock="1"/>
+      </w:r>
+      <w:r>
+        <w:instrText xml:space="preserve">ADDIN Mendeley Bibliography CSL_BIBLIOGRAPHY </w:instrText>
+      </w:r>
+      <w:r>
+        <w:fldChar w:fldCharType="separate"/>
+      </w:r>
+      <w:r>
+        <w:rPr>
+          <w:rFonts w:cs="Times New Roman"/>
+          <w:noProof/>
+          <w:szCs w:val="24"/>
+        </w:rPr>
+        <w:t xml:space="preserve">Zuhdi, S., &amp; Natan, S. (2007). PENGARUH FREKUENSI PELATIHAN SALESMAN TERHADAP VOLUME PENJUALAN Studi kasus pada PT . Dwiperkasa Mobiltama Bogor. </w:t>
+      </w:r>
+      <w:r>
+        <w:rPr>
+          <w:rFonts w:cs="Times New Roman"/>
+          <w:i/>
+          <w:iCs/>
+          <w:noProof/>
+          <w:szCs w:val="24"/>
+        </w:rPr>
+        <w:t>Jurnal Ilmiah Ranggagading</w:t>
+      </w:r>
+      <w:r>
+        <w:rPr>
+          <w:rFonts w:cs="Times New Roman"/>
+          <w:noProof/>
+          <w:szCs w:val="24"/>
+        </w:rPr>
+        <w:t xml:space="preserve">, </w:t>
+      </w:r>
+      <w:r>
+        <w:rPr>
+          <w:rFonts w:cs="Times New Roman"/>
+          <w:i/>
+          <w:iCs/>
+          <w:noProof/>
+          <w:szCs w:val="24"/>
+        </w:rPr>
+        <w:t>7</w:t>
+      </w:r>
+      <w:r>
+        <w:rPr>
+          <w:rFonts w:cs="Times New Roman"/>
+          <w:noProof/>
+          <w:szCs w:val="24"/>
+        </w:rPr>
+        <w:t>(2), 125–129.</w:t>
+      </w:r>
+    </w:p>
+    <w:p>
+      <w:r>
+        <w:fldChar w:fldCharType="end"/>
+      </w:r>
+      <w:r>
         <w:br w:type="page"/>
       </w:r>
     </w:p>
@@ -6250,7 +7298,7 @@
           <w:rPr>
             <w:noProof/>
           </w:rPr>
-          <w:t>ix</w:t>
+          <w:t>16</w:t>
         </w:r>
         <w:r>
           <w:rPr>
@@ -6297,6 +7345,96 @@
 <file path=word/numbering.xml><?xml version="1.0" encoding="utf-8"?>
 <w:numbering xmlns:wpc="http://schemas.microsoft.com/office/word/2010/wordprocessingCanvas" xmlns:cx="http://schemas.microsoft.com/office/drawing/2014/chartex" xmlns:mc="http://schemas.openxmlformats.org/markup-compatibility/2006" xmlns:o="urn:schemas-microsoft-com:office:office" xmlns:r="http://schemas.openxmlformats.org/officeDocument/2006/relationships" xmlns:m="http://schemas.openxmlformats.org/officeDocument/2006/math" xmlns:v="urn:schemas-microsoft-com:vml" xmlns:wp14="http://schemas.microsoft.com/office/word/2010/wordprocessingDrawing" xmlns:wp="http://schemas.openxmlformats.org/drawingml/2006/wordprocessingDrawing" xmlns:w10="urn:schemas-microsoft-com:office:word" xmlns:w="http://schemas.openxmlformats.org/wordprocessingml/2006/main" xmlns:w14="http://schemas.microsoft.com/office/word/2010/wordml" xmlns:w15="http://schemas.microsoft.com/office/word/2012/wordml" xmlns:w16se="http://schemas.microsoft.com/office/word/2015/wordml/symex" xmlns:wpg="http://schemas.microsoft.com/office/word/2010/wordprocessingGroup" xmlns:wpi="http://schemas.microsoft.com/office/word/2010/wordprocessingInk" xmlns:wne="http://schemas.microsoft.com/office/word/2006/wordml" xmlns:wps="http://schemas.microsoft.com/office/word/2010/wordprocessingShape" mc:Ignorable="w14 w15 w16se wp14">
   <w:abstractNum w:abstractNumId="0" w15:restartNumberingAfterBreak="0">
+    <w:nsid w:val="125925E9"/>
+    <w:multiLevelType w:val="hybridMultilevel"/>
+    <w:tmpl w:val="BE58B232"/>
+    <w:lvl w:ilvl="0" w:tplc="D8106774">
+      <w:start w:val="1"/>
+      <w:numFmt w:val="decimal"/>
+      <w:lvlText w:val="%1."/>
+      <w:lvlJc w:val="left"/>
+      <w:pPr>
+        <w:ind w:left="936" w:hanging="360"/>
+      </w:pPr>
+      <w:rPr>
+        <w:rFonts w:hint="default"/>
+        <w:b w:val="0"/>
+      </w:rPr>
+    </w:lvl>
+    <w:lvl w:ilvl="1" w:tplc="04090019" w:tentative="1">
+      <w:start w:val="1"/>
+      <w:numFmt w:val="lowerLetter"/>
+      <w:lvlText w:val="%2."/>
+      <w:lvlJc w:val="left"/>
+      <w:pPr>
+        <w:ind w:left="1656" w:hanging="360"/>
+      </w:pPr>
+    </w:lvl>
+    <w:lvl w:ilvl="2" w:tplc="0409001B" w:tentative="1">
+      <w:start w:val="1"/>
+      <w:numFmt w:val="lowerRoman"/>
+      <w:lvlText w:val="%3."/>
+      <w:lvlJc w:val="right"/>
+      <w:pPr>
+        <w:ind w:left="2376" w:hanging="180"/>
+      </w:pPr>
+    </w:lvl>
+    <w:lvl w:ilvl="3" w:tplc="0409000F" w:tentative="1">
+      <w:start w:val="1"/>
+      <w:numFmt w:val="decimal"/>
+      <w:lvlText w:val="%4."/>
+      <w:lvlJc w:val="left"/>
+      <w:pPr>
+        <w:ind w:left="3096" w:hanging="360"/>
+      </w:pPr>
+    </w:lvl>
+    <w:lvl w:ilvl="4" w:tplc="04090019" w:tentative="1">
+      <w:start w:val="1"/>
+      <w:numFmt w:val="lowerLetter"/>
+      <w:lvlText w:val="%5."/>
+      <w:lvlJc w:val="left"/>
+      <w:pPr>
+        <w:ind w:left="3816" w:hanging="360"/>
+      </w:pPr>
+    </w:lvl>
+    <w:lvl w:ilvl="5" w:tplc="0409001B" w:tentative="1">
+      <w:start w:val="1"/>
+      <w:numFmt w:val="lowerRoman"/>
+      <w:lvlText w:val="%6."/>
+      <w:lvlJc w:val="right"/>
+      <w:pPr>
+        <w:ind w:left="4536" w:hanging="180"/>
+      </w:pPr>
+    </w:lvl>
+    <w:lvl w:ilvl="6" w:tplc="0409000F" w:tentative="1">
+      <w:start w:val="1"/>
+      <w:numFmt w:val="decimal"/>
+      <w:lvlText w:val="%7."/>
+      <w:lvlJc w:val="left"/>
+      <w:pPr>
+        <w:ind w:left="5256" w:hanging="360"/>
+      </w:pPr>
+    </w:lvl>
+    <w:lvl w:ilvl="7" w:tplc="04090019" w:tentative="1">
+      <w:start w:val="1"/>
+      <w:numFmt w:val="lowerLetter"/>
+      <w:lvlText w:val="%8."/>
+      <w:lvlJc w:val="left"/>
+      <w:pPr>
+        <w:ind w:left="5976" w:hanging="360"/>
+      </w:pPr>
+    </w:lvl>
+    <w:lvl w:ilvl="8" w:tplc="0409001B" w:tentative="1">
+      <w:start w:val="1"/>
+      <w:numFmt w:val="lowerRoman"/>
+      <w:lvlText w:val="%9."/>
+      <w:lvlJc w:val="right"/>
+      <w:pPr>
+        <w:ind w:left="6696" w:hanging="180"/>
+      </w:pPr>
+    </w:lvl>
+  </w:abstractNum>
+  <w:abstractNum w:abstractNumId="1" w15:restartNumberingAfterBreak="0">
     <w:nsid w:val="38375189"/>
     <w:multiLevelType w:val="hybridMultilevel"/>
     <w:tmpl w:val="8E4A0F76"/>
@@ -6385,17 +7523,129 @@
       </w:pPr>
     </w:lvl>
   </w:abstractNum>
-  <w:abstractNum w:abstractNumId="1" w15:restartNumberingAfterBreak="0">
-    <w:nsid w:val="4E9E51B1"/>
+  <w:abstractNum w:abstractNumId="2" w15:restartNumberingAfterBreak="0">
+    <w:nsid w:val="4026306E"/>
     <w:multiLevelType w:val="hybridMultilevel"/>
-    <w:tmpl w:val="ABCE6A60"/>
-    <w:lvl w:ilvl="0" w:tplc="04090019">
+    <w:tmpl w:val="C2689E46"/>
+    <w:lvl w:ilvl="0" w:tplc="7B26BCB4">
+      <w:numFmt w:val="bullet"/>
+      <w:lvlText w:val="-"/>
+      <w:lvlJc w:val="left"/>
+      <w:pPr>
+        <w:ind w:left="720" w:hanging="360"/>
+      </w:pPr>
+      <w:rPr>
+        <w:rFonts w:ascii="Times New Roman" w:eastAsiaTheme="minorHAnsi" w:hAnsi="Times New Roman" w:cs="Times New Roman" w:hint="default"/>
+      </w:rPr>
+    </w:lvl>
+    <w:lvl w:ilvl="1" w:tplc="04090003" w:tentative="1">
       <w:start w:val="1"/>
-      <w:numFmt w:val="lowerLetter"/>
+      <w:numFmt w:val="bullet"/>
+      <w:lvlText w:val="o"/>
+      <w:lvlJc w:val="left"/>
+      <w:pPr>
+        <w:ind w:left="1440" w:hanging="360"/>
+      </w:pPr>
+      <w:rPr>
+        <w:rFonts w:ascii="Courier New" w:hAnsi="Courier New" w:cs="Courier New" w:hint="default"/>
+      </w:rPr>
+    </w:lvl>
+    <w:lvl w:ilvl="2" w:tplc="04090005" w:tentative="1">
+      <w:start w:val="1"/>
+      <w:numFmt w:val="bullet"/>
+      <w:lvlText w:val=""/>
+      <w:lvlJc w:val="left"/>
+      <w:pPr>
+        <w:ind w:left="2160" w:hanging="360"/>
+      </w:pPr>
+      <w:rPr>
+        <w:rFonts w:ascii="Wingdings" w:hAnsi="Wingdings" w:hint="default"/>
+      </w:rPr>
+    </w:lvl>
+    <w:lvl w:ilvl="3" w:tplc="04090001" w:tentative="1">
+      <w:start w:val="1"/>
+      <w:numFmt w:val="bullet"/>
+      <w:lvlText w:val=""/>
+      <w:lvlJc w:val="left"/>
+      <w:pPr>
+        <w:ind w:left="2880" w:hanging="360"/>
+      </w:pPr>
+      <w:rPr>
+        <w:rFonts w:ascii="Symbol" w:hAnsi="Symbol" w:hint="default"/>
+      </w:rPr>
+    </w:lvl>
+    <w:lvl w:ilvl="4" w:tplc="04090003" w:tentative="1">
+      <w:start w:val="1"/>
+      <w:numFmt w:val="bullet"/>
+      <w:lvlText w:val="o"/>
+      <w:lvlJc w:val="left"/>
+      <w:pPr>
+        <w:ind w:left="3600" w:hanging="360"/>
+      </w:pPr>
+      <w:rPr>
+        <w:rFonts w:ascii="Courier New" w:hAnsi="Courier New" w:cs="Courier New" w:hint="default"/>
+      </w:rPr>
+    </w:lvl>
+    <w:lvl w:ilvl="5" w:tplc="04090005" w:tentative="1">
+      <w:start w:val="1"/>
+      <w:numFmt w:val="bullet"/>
+      <w:lvlText w:val=""/>
+      <w:lvlJc w:val="left"/>
+      <w:pPr>
+        <w:ind w:left="4320" w:hanging="360"/>
+      </w:pPr>
+      <w:rPr>
+        <w:rFonts w:ascii="Wingdings" w:hAnsi="Wingdings" w:hint="default"/>
+      </w:rPr>
+    </w:lvl>
+    <w:lvl w:ilvl="6" w:tplc="04090001" w:tentative="1">
+      <w:start w:val="1"/>
+      <w:numFmt w:val="bullet"/>
+      <w:lvlText w:val=""/>
+      <w:lvlJc w:val="left"/>
+      <w:pPr>
+        <w:ind w:left="5040" w:hanging="360"/>
+      </w:pPr>
+      <w:rPr>
+        <w:rFonts w:ascii="Symbol" w:hAnsi="Symbol" w:hint="default"/>
+      </w:rPr>
+    </w:lvl>
+    <w:lvl w:ilvl="7" w:tplc="04090003" w:tentative="1">
+      <w:start w:val="1"/>
+      <w:numFmt w:val="bullet"/>
+      <w:lvlText w:val="o"/>
+      <w:lvlJc w:val="left"/>
+      <w:pPr>
+        <w:ind w:left="5760" w:hanging="360"/>
+      </w:pPr>
+      <w:rPr>
+        <w:rFonts w:ascii="Courier New" w:hAnsi="Courier New" w:cs="Courier New" w:hint="default"/>
+      </w:rPr>
+    </w:lvl>
+    <w:lvl w:ilvl="8" w:tplc="04090005" w:tentative="1">
+      <w:start w:val="1"/>
+      <w:numFmt w:val="bullet"/>
+      <w:lvlText w:val=""/>
+      <w:lvlJc w:val="left"/>
+      <w:pPr>
+        <w:ind w:left="6480" w:hanging="360"/>
+      </w:pPr>
+      <w:rPr>
+        <w:rFonts w:ascii="Wingdings" w:hAnsi="Wingdings" w:hint="default"/>
+      </w:rPr>
+    </w:lvl>
+  </w:abstractNum>
+  <w:abstractNum w:abstractNumId="3" w15:restartNumberingAfterBreak="0">
+    <w:nsid w:val="40DF70C9"/>
+    <w:multiLevelType w:val="hybridMultilevel"/>
+    <w:tmpl w:val="8B442AA4"/>
+    <w:lvl w:ilvl="0" w:tplc="0409000F">
+      <w:start w:val="1"/>
+      <w:numFmt w:val="decimal"/>
       <w:lvlText w:val="%1."/>
       <w:lvlJc w:val="left"/>
       <w:pPr>
-        <w:ind w:left="1080" w:hanging="360"/>
+        <w:ind w:left="720" w:hanging="360"/>
       </w:pPr>
       <w:rPr>
         <w:rFonts w:hint="default"/>
@@ -6407,7 +7657,7 @@
       <w:lvlText w:val="%2."/>
       <w:lvlJc w:val="left"/>
       <w:pPr>
-        <w:ind w:left="1800" w:hanging="360"/>
+        <w:ind w:left="1440" w:hanging="360"/>
       </w:pPr>
     </w:lvl>
     <w:lvl w:ilvl="2" w:tplc="0409001B" w:tentative="1">
@@ -6416,7 +7666,7 @@
       <w:lvlText w:val="%3."/>
       <w:lvlJc w:val="right"/>
       <w:pPr>
-        <w:ind w:left="2520" w:hanging="180"/>
+        <w:ind w:left="2160" w:hanging="180"/>
       </w:pPr>
     </w:lvl>
     <w:lvl w:ilvl="3" w:tplc="0409000F" w:tentative="1">
@@ -6425,7 +7675,7 @@
       <w:lvlText w:val="%4."/>
       <w:lvlJc w:val="left"/>
       <w:pPr>
-        <w:ind w:left="3240" w:hanging="360"/>
+        <w:ind w:left="2880" w:hanging="360"/>
       </w:pPr>
     </w:lvl>
     <w:lvl w:ilvl="4" w:tplc="04090019" w:tentative="1">
@@ -6434,7 +7684,7 @@
       <w:lvlText w:val="%5."/>
       <w:lvlJc w:val="left"/>
       <w:pPr>
-        <w:ind w:left="3960" w:hanging="360"/>
+        <w:ind w:left="3600" w:hanging="360"/>
       </w:pPr>
     </w:lvl>
     <w:lvl w:ilvl="5" w:tplc="0409001B" w:tentative="1">
@@ -6443,7 +7693,7 @@
       <w:lvlText w:val="%6."/>
       <w:lvlJc w:val="right"/>
       <w:pPr>
-        <w:ind w:left="4680" w:hanging="180"/>
+        <w:ind w:left="4320" w:hanging="180"/>
       </w:pPr>
     </w:lvl>
     <w:lvl w:ilvl="6" w:tplc="0409000F" w:tentative="1">
@@ -6452,7 +7702,7 @@
       <w:lvlText w:val="%7."/>
       <w:lvlJc w:val="left"/>
       <w:pPr>
-        <w:ind w:left="5400" w:hanging="360"/>
+        <w:ind w:left="5040" w:hanging="360"/>
       </w:pPr>
     </w:lvl>
     <w:lvl w:ilvl="7" w:tplc="04090019" w:tentative="1">
@@ -6461,7 +7711,7 @@
       <w:lvlText w:val="%8."/>
       <w:lvlJc w:val="left"/>
       <w:pPr>
-        <w:ind w:left="6120" w:hanging="360"/>
+        <w:ind w:left="5760" w:hanging="360"/>
       </w:pPr>
     </w:lvl>
     <w:lvl w:ilvl="8" w:tplc="0409001B" w:tentative="1">
@@ -6470,21 +7720,21 @@
       <w:lvlText w:val="%9."/>
       <w:lvlJc w:val="right"/>
       <w:pPr>
-        <w:ind w:left="6840" w:hanging="180"/>
+        <w:ind w:left="6480" w:hanging="180"/>
       </w:pPr>
     </w:lvl>
   </w:abstractNum>
-  <w:abstractNum w:abstractNumId="2" w15:restartNumberingAfterBreak="0">
-    <w:nsid w:val="737F2B78"/>
+  <w:abstractNum w:abstractNumId="4" w15:restartNumberingAfterBreak="0">
+    <w:nsid w:val="4E9E51B1"/>
     <w:multiLevelType w:val="hybridMultilevel"/>
-    <w:tmpl w:val="6F14BF7C"/>
-    <w:lvl w:ilvl="0" w:tplc="C3C03688">
+    <w:tmpl w:val="ABCE6A60"/>
+    <w:lvl w:ilvl="0" w:tplc="04090019">
       <w:start w:val="1"/>
       <w:numFmt w:val="lowerLetter"/>
       <w:lvlText w:val="%1."/>
       <w:lvlJc w:val="left"/>
       <w:pPr>
-        <w:ind w:left="1800" w:hanging="360"/>
+        <w:ind w:left="1080" w:hanging="360"/>
       </w:pPr>
       <w:rPr>
         <w:rFonts w:hint="default"/>
@@ -6496,7 +7746,7 @@
       <w:lvlText w:val="%2."/>
       <w:lvlJc w:val="left"/>
       <w:pPr>
-        <w:ind w:left="2520" w:hanging="360"/>
+        <w:ind w:left="1800" w:hanging="360"/>
       </w:pPr>
     </w:lvl>
     <w:lvl w:ilvl="2" w:tplc="0409001B" w:tentative="1">
@@ -6505,7 +7755,7 @@
       <w:lvlText w:val="%3."/>
       <w:lvlJc w:val="right"/>
       <w:pPr>
-        <w:ind w:left="3240" w:hanging="180"/>
+        <w:ind w:left="2520" w:hanging="180"/>
       </w:pPr>
     </w:lvl>
     <w:lvl w:ilvl="3" w:tplc="0409000F" w:tentative="1">
@@ -6514,7 +7764,7 @@
       <w:lvlText w:val="%4."/>
       <w:lvlJc w:val="left"/>
       <w:pPr>
-        <w:ind w:left="3960" w:hanging="360"/>
+        <w:ind w:left="3240" w:hanging="360"/>
       </w:pPr>
     </w:lvl>
     <w:lvl w:ilvl="4" w:tplc="04090019" w:tentative="1">
@@ -6523,7 +7773,7 @@
       <w:lvlText w:val="%5."/>
       <w:lvlJc w:val="left"/>
       <w:pPr>
-        <w:ind w:left="4680" w:hanging="360"/>
+        <w:ind w:left="3960" w:hanging="360"/>
       </w:pPr>
     </w:lvl>
     <w:lvl w:ilvl="5" w:tplc="0409001B" w:tentative="1">
@@ -6532,7 +7782,7 @@
       <w:lvlText w:val="%6."/>
       <w:lvlJc w:val="right"/>
       <w:pPr>
-        <w:ind w:left="5400" w:hanging="180"/>
+        <w:ind w:left="4680" w:hanging="180"/>
       </w:pPr>
     </w:lvl>
     <w:lvl w:ilvl="6" w:tplc="0409000F" w:tentative="1">
@@ -6541,7 +7791,7 @@
       <w:lvlText w:val="%7."/>
       <w:lvlJc w:val="left"/>
       <w:pPr>
-        <w:ind w:left="6120" w:hanging="360"/>
+        <w:ind w:left="5400" w:hanging="360"/>
       </w:pPr>
     </w:lvl>
     <w:lvl w:ilvl="7" w:tplc="04090019" w:tentative="1">
@@ -6550,7 +7800,7 @@
       <w:lvlText w:val="%8."/>
       <w:lvlJc w:val="left"/>
       <w:pPr>
-        <w:ind w:left="6840" w:hanging="360"/>
+        <w:ind w:left="6120" w:hanging="360"/>
       </w:pPr>
     </w:lvl>
     <w:lvl w:ilvl="8" w:tplc="0409001B" w:tentative="1">
@@ -6559,11 +7809,212 @@
       <w:lvlText w:val="%9."/>
       <w:lvlJc w:val="right"/>
       <w:pPr>
-        <w:ind w:left="7560" w:hanging="180"/>
+        <w:ind w:left="6840" w:hanging="180"/>
       </w:pPr>
     </w:lvl>
   </w:abstractNum>
-  <w:abstractNum w:abstractNumId="3" w15:restartNumberingAfterBreak="0">
+  <w:abstractNum w:abstractNumId="5" w15:restartNumberingAfterBreak="0">
+    <w:nsid w:val="666868E8"/>
+    <w:multiLevelType w:val="hybridMultilevel"/>
+    <w:tmpl w:val="57DE78DC"/>
+    <w:lvl w:ilvl="0" w:tplc="A87E86C2">
+      <w:numFmt w:val="bullet"/>
+      <w:lvlText w:val="-"/>
+      <w:lvlJc w:val="left"/>
+      <w:pPr>
+        <w:ind w:left="720" w:hanging="360"/>
+      </w:pPr>
+      <w:rPr>
+        <w:rFonts w:ascii="Times New Roman" w:eastAsiaTheme="minorHAnsi" w:hAnsi="Times New Roman" w:cs="Times New Roman" w:hint="default"/>
+      </w:rPr>
+    </w:lvl>
+    <w:lvl w:ilvl="1" w:tplc="04090003" w:tentative="1">
+      <w:start w:val="1"/>
+      <w:numFmt w:val="bullet"/>
+      <w:lvlText w:val="o"/>
+      <w:lvlJc w:val="left"/>
+      <w:pPr>
+        <w:ind w:left="1440" w:hanging="360"/>
+      </w:pPr>
+      <w:rPr>
+        <w:rFonts w:ascii="Courier New" w:hAnsi="Courier New" w:cs="Courier New" w:hint="default"/>
+      </w:rPr>
+    </w:lvl>
+    <w:lvl w:ilvl="2" w:tplc="04090005" w:tentative="1">
+      <w:start w:val="1"/>
+      <w:numFmt w:val="bullet"/>
+      <w:lvlText w:val=""/>
+      <w:lvlJc w:val="left"/>
+      <w:pPr>
+        <w:ind w:left="2160" w:hanging="360"/>
+      </w:pPr>
+      <w:rPr>
+        <w:rFonts w:ascii="Wingdings" w:hAnsi="Wingdings" w:hint="default"/>
+      </w:rPr>
+    </w:lvl>
+    <w:lvl w:ilvl="3" w:tplc="04090001" w:tentative="1">
+      <w:start w:val="1"/>
+      <w:numFmt w:val="bullet"/>
+      <w:lvlText w:val=""/>
+      <w:lvlJc w:val="left"/>
+      <w:pPr>
+        <w:ind w:left="2880" w:hanging="360"/>
+      </w:pPr>
+      <w:rPr>
+        <w:rFonts w:ascii="Symbol" w:hAnsi="Symbol" w:hint="default"/>
+      </w:rPr>
+    </w:lvl>
+    <w:lvl w:ilvl="4" w:tplc="04090003" w:tentative="1">
+      <w:start w:val="1"/>
+      <w:numFmt w:val="bullet"/>
+      <w:lvlText w:val="o"/>
+      <w:lvlJc w:val="left"/>
+      <w:pPr>
+        <w:ind w:left="3600" w:hanging="360"/>
+      </w:pPr>
+      <w:rPr>
+        <w:rFonts w:ascii="Courier New" w:hAnsi="Courier New" w:cs="Courier New" w:hint="default"/>
+      </w:rPr>
+    </w:lvl>
+    <w:lvl w:ilvl="5" w:tplc="04090005" w:tentative="1">
+      <w:start w:val="1"/>
+      <w:numFmt w:val="bullet"/>
+      <w:lvlText w:val=""/>
+      <w:lvlJc w:val="left"/>
+      <w:pPr>
+        <w:ind w:left="4320" w:hanging="360"/>
+      </w:pPr>
+      <w:rPr>
+        <w:rFonts w:ascii="Wingdings" w:hAnsi="Wingdings" w:hint="default"/>
+      </w:rPr>
+    </w:lvl>
+    <w:lvl w:ilvl="6" w:tplc="04090001" w:tentative="1">
+      <w:start w:val="1"/>
+      <w:numFmt w:val="bullet"/>
+      <w:lvlText w:val=""/>
+      <w:lvlJc w:val="left"/>
+      <w:pPr>
+        <w:ind w:left="5040" w:hanging="360"/>
+      </w:pPr>
+      <w:rPr>
+        <w:rFonts w:ascii="Symbol" w:hAnsi="Symbol" w:hint="default"/>
+      </w:rPr>
+    </w:lvl>
+    <w:lvl w:ilvl="7" w:tplc="04090003" w:tentative="1">
+      <w:start w:val="1"/>
+      <w:numFmt w:val="bullet"/>
+      <w:lvlText w:val="o"/>
+      <w:lvlJc w:val="left"/>
+      <w:pPr>
+        <w:ind w:left="5760" w:hanging="360"/>
+      </w:pPr>
+      <w:rPr>
+        <w:rFonts w:ascii="Courier New" w:hAnsi="Courier New" w:cs="Courier New" w:hint="default"/>
+      </w:rPr>
+    </w:lvl>
+    <w:lvl w:ilvl="8" w:tplc="04090005" w:tentative="1">
+      <w:start w:val="1"/>
+      <w:numFmt w:val="bullet"/>
+      <w:lvlText w:val=""/>
+      <w:lvlJc w:val="left"/>
+      <w:pPr>
+        <w:ind w:left="6480" w:hanging="360"/>
+      </w:pPr>
+      <w:rPr>
+        <w:rFonts w:ascii="Wingdings" w:hAnsi="Wingdings" w:hint="default"/>
+      </w:rPr>
+    </w:lvl>
+  </w:abstractNum>
+  <w:abstractNum w:abstractNumId="6" w15:restartNumberingAfterBreak="0">
+    <w:nsid w:val="737F2B78"/>
+    <w:multiLevelType w:val="hybridMultilevel"/>
+    <w:tmpl w:val="6F14BF7C"/>
+    <w:lvl w:ilvl="0" w:tplc="C3C03688">
+      <w:start w:val="1"/>
+      <w:numFmt w:val="lowerLetter"/>
+      <w:lvlText w:val="%1."/>
+      <w:lvlJc w:val="left"/>
+      <w:pPr>
+        <w:ind w:left="1800" w:hanging="360"/>
+      </w:pPr>
+      <w:rPr>
+        <w:rFonts w:hint="default"/>
+      </w:rPr>
+    </w:lvl>
+    <w:lvl w:ilvl="1" w:tplc="04090019" w:tentative="1">
+      <w:start w:val="1"/>
+      <w:numFmt w:val="lowerLetter"/>
+      <w:lvlText w:val="%2."/>
+      <w:lvlJc w:val="left"/>
+      <w:pPr>
+        <w:ind w:left="2520" w:hanging="360"/>
+      </w:pPr>
+    </w:lvl>
+    <w:lvl w:ilvl="2" w:tplc="0409001B" w:tentative="1">
+      <w:start w:val="1"/>
+      <w:numFmt w:val="lowerRoman"/>
+      <w:lvlText w:val="%3."/>
+      <w:lvlJc w:val="right"/>
+      <w:pPr>
+        <w:ind w:left="3240" w:hanging="180"/>
+      </w:pPr>
+    </w:lvl>
+    <w:lvl w:ilvl="3" w:tplc="0409000F" w:tentative="1">
+      <w:start w:val="1"/>
+      <w:numFmt w:val="decimal"/>
+      <w:lvlText w:val="%4."/>
+      <w:lvlJc w:val="left"/>
+      <w:pPr>
+        <w:ind w:left="3960" w:hanging="360"/>
+      </w:pPr>
+    </w:lvl>
+    <w:lvl w:ilvl="4" w:tplc="04090019" w:tentative="1">
+      <w:start w:val="1"/>
+      <w:numFmt w:val="lowerLetter"/>
+      <w:lvlText w:val="%5."/>
+      <w:lvlJc w:val="left"/>
+      <w:pPr>
+        <w:ind w:left="4680" w:hanging="360"/>
+      </w:pPr>
+    </w:lvl>
+    <w:lvl w:ilvl="5" w:tplc="0409001B" w:tentative="1">
+      <w:start w:val="1"/>
+      <w:numFmt w:val="lowerRoman"/>
+      <w:lvlText w:val="%6."/>
+      <w:lvlJc w:val="right"/>
+      <w:pPr>
+        <w:ind w:left="5400" w:hanging="180"/>
+      </w:pPr>
+    </w:lvl>
+    <w:lvl w:ilvl="6" w:tplc="0409000F" w:tentative="1">
+      <w:start w:val="1"/>
+      <w:numFmt w:val="decimal"/>
+      <w:lvlText w:val="%7."/>
+      <w:lvlJc w:val="left"/>
+      <w:pPr>
+        <w:ind w:left="6120" w:hanging="360"/>
+      </w:pPr>
+    </w:lvl>
+    <w:lvl w:ilvl="7" w:tplc="04090019" w:tentative="1">
+      <w:start w:val="1"/>
+      <w:numFmt w:val="lowerLetter"/>
+      <w:lvlText w:val="%8."/>
+      <w:lvlJc w:val="left"/>
+      <w:pPr>
+        <w:ind w:left="6840" w:hanging="360"/>
+      </w:pPr>
+    </w:lvl>
+    <w:lvl w:ilvl="8" w:tplc="0409001B" w:tentative="1">
+      <w:start w:val="1"/>
+      <w:numFmt w:val="lowerRoman"/>
+      <w:lvlText w:val="%9."/>
+      <w:lvlJc w:val="right"/>
+      <w:pPr>
+        <w:ind w:left="7560" w:hanging="180"/>
+      </w:pPr>
+    </w:lvl>
+  </w:abstractNum>
+  <w:abstractNum w:abstractNumId="7" w15:restartNumberingAfterBreak="0">
     <w:nsid w:val="781C0E23"/>
     <w:multiLevelType w:val="multilevel"/>
     <w:tmpl w:val="F81E3196"/>
@@ -6687,7 +8138,7 @@
       </w:rPr>
     </w:lvl>
   </w:abstractNum>
-  <w:abstractNum w:abstractNumId="4" w15:restartNumberingAfterBreak="0">
+  <w:abstractNum w:abstractNumId="8" w15:restartNumberingAfterBreak="0">
     <w:nsid w:val="7C812FCF"/>
     <w:multiLevelType w:val="hybridMultilevel"/>
     <w:tmpl w:val="73B67EB8"/>
@@ -6777,10 +8228,10 @@
     </w:lvl>
   </w:abstractNum>
   <w:num w:numId="1">
-    <w:abstractNumId w:val="3"/>
+    <w:abstractNumId w:val="7"/>
   </w:num>
   <w:num w:numId="2">
-    <w:abstractNumId w:val="3"/>
+    <w:abstractNumId w:val="7"/>
     <w:lvlOverride w:ilvl="0">
       <w:lvl w:ilvl="0">
         <w:start w:val="1"/>
@@ -6920,16 +8371,28 @@
     </w:lvlOverride>
   </w:num>
   <w:num w:numId="3">
+    <w:abstractNumId w:val="6"/>
+  </w:num>
+  <w:num w:numId="4">
+    <w:abstractNumId w:val="1"/>
+  </w:num>
+  <w:num w:numId="5">
+    <w:abstractNumId w:val="4"/>
+  </w:num>
+  <w:num w:numId="6">
+    <w:abstractNumId w:val="8"/>
+  </w:num>
+  <w:num w:numId="7">
     <w:abstractNumId w:val="2"/>
   </w:num>
-  <w:num w:numId="4">
+  <w:num w:numId="8">
+    <w:abstractNumId w:val="5"/>
+  </w:num>
+  <w:num w:numId="9">
+    <w:abstractNumId w:val="3"/>
+  </w:num>
+  <w:num w:numId="10">
     <w:abstractNumId w:val="0"/>
-  </w:num>
-  <w:num w:numId="5">
-    <w:abstractNumId w:val="1"/>
-  </w:num>
-  <w:num w:numId="6">
-    <w:abstractNumId w:val="4"/>
   </w:num>
 </w:numbering>
 </file>
@@ -7897,6 +9360,46 @@
       <w:sz w:val="24"/>
     </w:rPr>
   </w:style>
+  <w:style w:type="paragraph" w:styleId="FootnoteText">
+    <w:name w:val="footnote text"/>
+    <w:basedOn w:val="Normal"/>
+    <w:link w:val="FootnoteTextChar"/>
+    <w:uiPriority w:val="99"/>
+    <w:semiHidden/>
+    <w:unhideWhenUsed/>
+    <w:rsid w:val="00AD6A0A"/>
+    <w:pPr>
+      <w:spacing w:after="0" w:line="240" w:lineRule="auto"/>
+    </w:pPr>
+    <w:rPr>
+      <w:sz w:val="20"/>
+      <w:szCs w:val="20"/>
+    </w:rPr>
+  </w:style>
+  <w:style w:type="character" w:customStyle="1" w:styleId="FootnoteTextChar">
+    <w:name w:val="Footnote Text Char"/>
+    <w:basedOn w:val="DefaultParagraphFont"/>
+    <w:link w:val="FootnoteText"/>
+    <w:uiPriority w:val="99"/>
+    <w:semiHidden/>
+    <w:rsid w:val="00AD6A0A"/>
+    <w:rPr>
+      <w:rFonts w:ascii="Times New Roman" w:hAnsi="Times New Roman"/>
+      <w:sz w:val="20"/>
+      <w:szCs w:val="20"/>
+    </w:rPr>
+  </w:style>
+  <w:style w:type="character" w:styleId="FootnoteReference">
+    <w:name w:val="footnote reference"/>
+    <w:basedOn w:val="DefaultParagraphFont"/>
+    <w:uiPriority w:val="99"/>
+    <w:semiHidden/>
+    <w:unhideWhenUsed/>
+    <w:rsid w:val="00AD6A0A"/>
+    <w:rPr>
+      <w:vertAlign w:val="superscript"/>
+    </w:rPr>
+  </w:style>
 </w:styles>
 </file>
 
@@ -8166,7 +9669,7 @@
 </file>
 
 <file path=customXml/itemProps1.xml><?xml version="1.0" encoding="utf-8"?>
-<ds:datastoreItem xmlns:ds="http://schemas.openxmlformats.org/officeDocument/2006/customXml" ds:itemID="{03BDC4C0-3A33-4A26-BFDB-9A3B436A5B4F}">
+<ds:datastoreItem xmlns:ds="http://schemas.openxmlformats.org/officeDocument/2006/customXml" ds:itemID="{58DF48B0-0221-4ED1-800F-2642D5FD7CEB}">
   <ds:schemaRefs>
     <ds:schemaRef ds:uri="http://schemas.openxmlformats.org/officeDocument/2006/bibliography"/>
   </ds:schemaRefs>

</xml_diff>

<commit_message>
menambahkan flowchart dan dfd
</commit_message>
<xml_diff>
--- a/PROPOSAL KULIAH KERJA PRAKTIK.docx
+++ b/PROPOSAL KULIAH KERJA PRAKTIK.docx
@@ -183,16 +183,8 @@
         <w:rPr>
           <w:szCs w:val="24"/>
         </w:rPr>
-        <w:t xml:space="preserve">Disusun </w:t>
-      </w:r>
-      <w:proofErr w:type="gramStart"/>
-      <w:r>
-        <w:rPr>
-          <w:szCs w:val="24"/>
-        </w:rPr>
-        <w:t>oleh :</w:t>
-      </w:r>
-      <w:proofErr w:type="gramEnd"/>
+        <w:t>Disusun oleh :</w:t>
+      </w:r>
     </w:p>
     <w:p>
       <w:pPr>
@@ -397,21 +389,7 @@
         <w:rPr>
           <w:szCs w:val="24"/>
         </w:rPr>
-        <w:t xml:space="preserve">Disusun </w:t>
-      </w:r>
-      <w:proofErr w:type="gramStart"/>
-      <w:r>
-        <w:rPr>
-          <w:szCs w:val="24"/>
-        </w:rPr>
-        <w:t>oleh :</w:t>
-      </w:r>
-      <w:proofErr w:type="gramEnd"/>
-      <w:r>
-        <w:rPr>
-          <w:szCs w:val="24"/>
-        </w:rPr>
-        <w:t xml:space="preserve"> </w:t>
+        <w:t xml:space="preserve">Disusun oleh : </w:t>
       </w:r>
     </w:p>
     <w:p>
@@ -5316,13 +5294,8 @@
       </w:pPr>
       <w:r>
         <w:tab/>
-        <w:t xml:space="preserve">Secara spesifik berdasarkan buku pedoman training PT Tirtakencana Tatawarna, kerusakan pengecatan yang selama ini banyak ditemui dilapangan adalah sebagai </w:t>
-      </w:r>
-      <w:proofErr w:type="gramStart"/>
-      <w:r>
-        <w:t>berikut :</w:t>
-      </w:r>
-      <w:proofErr w:type="gramEnd"/>
+        <w:t>Secara spesifik berdasarkan buku pedoman training PT Tirtakencana Tatawarna, kerusakan pengecatan yang selama ini banyak ditemui dilapangan adalah sebagai berikut :</w:t>
+      </w:r>
       <w:r>
         <w:t xml:space="preserve"> </w:t>
       </w:r>
@@ -5918,15 +5891,7 @@
       </w:pPr>
       <w:r>
         <w:tab/>
-        <w:t xml:space="preserve">Dalam pedoman internal perusahaan sebelum karyawan atau calon pekerja yang masuk ke PT Tirtakencana Tatawarna diharuskan mengikuti training selama kurang lebih 2 minggu atau 14 hari. Dalam kegiatan training tersebut terdapat sebuah modul yang berisi, Detail informasi semua item produk yang dijual di PT Tirtakencana </w:t>
-      </w:r>
-      <w:proofErr w:type="gramStart"/>
-      <w:r>
-        <w:t>Tatawarna,  Pedoman</w:t>
-      </w:r>
-      <w:proofErr w:type="gramEnd"/>
-      <w:r>
-        <w:t xml:space="preserve"> kerja karyawan, Visi Misi Perusahaan, Pengetahuan dasar tetang Cat, Dan Sebuah pedoman solusi serta cara handling jika terjadi kerusakan pada pengecatan.</w:t>
+        <w:t>Dalam pedoman internal perusahaan sebelum karyawan atau calon pekerja yang masuk ke PT Tirtakencana Tatawarna diharuskan mengikuti training selama kurang lebih 2 minggu atau 14 hari. Dalam kegiatan training tersebut terdapat sebuah modul yang berisi, Detail informasi semua item produk yang dijual di PT Tirtakencana Tatawarna,  Pedoman kerja karyawan, Visi Misi Perusahaan, Pengetahuan dasar tetang Cat, Dan Sebuah pedoman solusi serta cara handling jika terjadi kerusakan pada pengecatan.</w:t>
       </w:r>
       <w:r>
         <w:t xml:space="preserve"> </w:t>
@@ -6045,15 +6010,7 @@
         <w:t>ahui alur kerja handling complain yang sedang berjalan sampai saat ini jika terjadi kendala kerusakan pengecatan, maka</w:t>
       </w:r>
       <w:r>
-        <w:t xml:space="preserve"> berikut tujuan dibuat perancangan ini sebagai </w:t>
-      </w:r>
-      <w:proofErr w:type="gramStart"/>
-      <w:r>
-        <w:t>berikut :</w:t>
-      </w:r>
-      <w:proofErr w:type="gramEnd"/>
-      <w:r>
-        <w:t xml:space="preserve"> </w:t>
+        <w:t xml:space="preserve"> berikut tujuan dibuat perancangan ini sebagai berikut : </w:t>
       </w:r>
     </w:p>
     <w:p>
@@ -6105,15 +6062,7 @@
         <w:spacing w:line="360" w:lineRule="auto"/>
       </w:pPr>
       <w:r>
-        <w:t xml:space="preserve">Menyederhanakan </w:t>
-      </w:r>
-      <w:proofErr w:type="gramStart"/>
-      <w:r>
-        <w:t>proses  penyelesaian</w:t>
-      </w:r>
-      <w:proofErr w:type="gramEnd"/>
-      <w:r>
-        <w:t xml:space="preserve"> handling complain. Yang selama ini terjadi jika ada kerusakan pengecatan, maka customer melakukan info ke toko rekanan avian brands, lalu toko meneruskan ke sales dan meminta problem solving. Dengan adanya sistem pakar berupa diagnosa penyebab kerusakan pengecatan, customer hanya </w:t>
+        <w:t xml:space="preserve">Menyederhanakan proses  penyelesaian handling complain. Yang selama ini terjadi jika ada kerusakan pengecatan, maka customer melakukan info ke toko rekanan avian brands, lalu toko meneruskan ke sales dan meminta problem solving. Dengan adanya sistem pakar berupa diagnosa penyebab kerusakan pengecatan, customer hanya </w:t>
       </w:r>
       <w:r>
         <w:t>perlu melakukan akses ke website atau aplikasinya maka solusi ditemukan.</w:t>
@@ -6145,13 +6094,8 @@
         <w:t>Manfaat yg didapat saat aplikasi ini jadi</w:t>
       </w:r>
       <w:r>
-        <w:t xml:space="preserve"> </w:t>
-      </w:r>
-      <w:proofErr w:type="gramStart"/>
-      <w:r>
-        <w:t>adalah :</w:t>
-      </w:r>
-      <w:proofErr w:type="gramEnd"/>
+        <w:t xml:space="preserve"> adalah :</w:t>
+      </w:r>
     </w:p>
     <w:p>
       <w:pPr>
@@ -6327,15 +6271,7 @@
         <w:ind w:firstLine="576"/>
       </w:pPr>
       <w:r>
-        <w:t xml:space="preserve">Berikut detail tabel jam kerja di PT Tirtakencana </w:t>
-      </w:r>
-      <w:proofErr w:type="gramStart"/>
-      <w:r>
-        <w:t>Tatawarna :</w:t>
-      </w:r>
-      <w:proofErr w:type="gramEnd"/>
-      <w:r>
-        <w:t xml:space="preserve"> </w:t>
+        <w:t xml:space="preserve">Berikut detail tabel jam kerja di PT Tirtakencana Tatawarna : </w:t>
       </w:r>
     </w:p>
     <w:p>
@@ -7470,15 +7406,7 @@
         <w:ind w:firstLine="720"/>
       </w:pPr>
       <w:r>
-        <w:t xml:space="preserve">PT Tirtakencana Tatawarna mendistribusikan produk dari beberapa produsen / prinsipal sebagai </w:t>
-      </w:r>
-      <w:proofErr w:type="gramStart"/>
-      <w:r>
-        <w:t>berikut :</w:t>
-      </w:r>
-      <w:proofErr w:type="gramEnd"/>
-      <w:r>
-        <w:t xml:space="preserve"> </w:t>
+        <w:t xml:space="preserve">PT Tirtakencana Tatawarna mendistribusikan produk dari beberapa produsen / prinsipal sebagai berikut : </w:t>
       </w:r>
     </w:p>
     <w:p>
@@ -7583,23 +7511,7 @@
       </w:pPr>
       <w:r>
         <w:tab/>
-        <w:t xml:space="preserve">Armada pengiriman yang dimiliki PT Tirtakencana Tatawarna saat ini sekitar 500 unit truk. Untuk sistem teknologi informasi, perusahaan menggunakan sistem ERP </w:t>
-      </w:r>
-      <w:proofErr w:type="gramStart"/>
-      <w:r>
-        <w:t>( Enterprise</w:t>
-      </w:r>
-      <w:proofErr w:type="gramEnd"/>
-      <w:r>
-        <w:t xml:space="preserve"> Resource Program ) Microsoft Dynamic Navision. Pada tahun 2015 PT TKTW menerapkan sistem Sales Force Automation </w:t>
-      </w:r>
-      <w:proofErr w:type="gramStart"/>
-      <w:r>
-        <w:t>( SFA</w:t>
-      </w:r>
-      <w:proofErr w:type="gramEnd"/>
-      <w:r>
-        <w:t xml:space="preserve"> ) yaitu semua aktivitas sales bisa dilakukan melalui gadget.</w:t>
+        <w:t>Armada pengiriman yang dimiliki PT Tirtakencana Tatawarna saat ini sekitar 500 unit truk. Untuk sistem teknologi informasi, perusahaan menggunakan sistem ERP ( Enterprise Resource Program ) Microsoft Dynamic Navision. Pada tahun 2015 PT TKTW menerapkan sistem Sales Force Automation ( SFA ) yaitu semua aktivitas sales bisa dilakukan melalui gadget.</w:t>
       </w:r>
     </w:p>
     <w:p/>
@@ -7623,13 +7535,8 @@
         </w:numPr>
         <w:spacing w:line="360" w:lineRule="auto"/>
       </w:pPr>
-      <w:proofErr w:type="gramStart"/>
-      <w:r>
-        <w:t>Visi :</w:t>
-      </w:r>
-      <w:proofErr w:type="gramEnd"/>
-      <w:r>
-        <w:t xml:space="preserve"> Menjadi perusahaan distribusi bahan bangunan dan furniture terbesar dan terbaik di indonesia</w:t>
+      <w:r>
+        <w:t>Visi : Menjadi perusahaan distribusi bahan bangunan dan furniture terbesar dan terbaik di indonesia</w:t>
       </w:r>
     </w:p>
     <w:p>
@@ -7641,11 +7548,9 @@
         </w:numPr>
         <w:spacing w:line="360" w:lineRule="auto"/>
       </w:pPr>
-      <w:proofErr w:type="gramStart"/>
       <w:r>
         <w:t>Misi :</w:t>
       </w:r>
-      <w:proofErr w:type="gramEnd"/>
       <w:r>
         <w:tab/>
         <w:t>1. Memberikan pelayanan terbaik kepada para pelanggan</w:t>
@@ -9980,6 +9885,27 @@
         <w:fldChar w:fldCharType="begin"/>
       </w:r>
       <w:r>
+        <w:instrText xml:space="preserve"> STYLEREF 1 \s </w:instrText>
+      </w:r>
+      <w:r>
+        <w:fldChar w:fldCharType="separate"/>
+      </w:r>
+      <w:r>
+        <w:rPr>
+          <w:noProof/>
+        </w:rPr>
+        <w:t>II</w:t>
+      </w:r>
+      <w:r>
+        <w:fldChar w:fldCharType="end"/>
+      </w:r>
+      <w:r>
+        <w:t>.</w:t>
+      </w:r>
+      <w:r>
+        <w:fldChar w:fldCharType="begin"/>
+      </w:r>
+      <w:r>
         <w:instrText xml:space="preserve"> SEQ Gambar \* ARABIC \s 1 </w:instrText>
       </w:r>
       <w:r>
@@ -9992,9 +9918,6 @@
         <w:t>1</w:t>
       </w:r>
       <w:r>
-        <w:rPr>
-          <w:noProof/>
-        </w:rPr>
         <w:fldChar w:fldCharType="end"/>
       </w:r>
       <w:r>
@@ -10698,15 +10621,7 @@
         <w:ind w:firstLine="576"/>
       </w:pPr>
       <w:r>
-        <w:t xml:space="preserve">Kemudian ketika problem tersebut </w:t>
-      </w:r>
-      <w:proofErr w:type="gramStart"/>
-      <w:r>
-        <w:t>dijumpai,  yang</w:t>
-      </w:r>
-      <w:proofErr w:type="gramEnd"/>
-      <w:r>
-        <w:t xml:space="preserve"> diharapkan adalah respon cepat dari toko ataupun pihak avian brands yang di wakili salesman ke customer berupa solusi yang mudah didapat. Solusi yang mudah di dapat artinya tidak perlu bertanya langsung ke pihak avian brands yang di wakili salesman, karena waktu yang dibutuhkan untuk berjumpa tidak setiap hari, maka dari itu, solusi harus sudah tersimpan di sebuah tempat dan nanti bisa di akses oleh siapapun.</w:t>
+        <w:t>Kemudian ketika problem tersebut dijumpai,  yang diharapkan adalah respon cepat dari toko ataupun pihak avian brands yang di wakili salesman ke customer berupa solusi yang mudah didapat. Solusi yang mudah di dapat artinya tidak perlu bertanya langsung ke pihak avian brands yang di wakili salesman, karena waktu yang dibutuhkan untuk berjumpa tidak setiap hari, maka dari itu, solusi harus sudah tersimpan di sebuah tempat dan nanti bisa di akses oleh siapapun.</w:t>
       </w:r>
     </w:p>
     <w:p/>
@@ -10823,15 +10738,7 @@
       </w:r>
       <w:bookmarkEnd w:id="31"/>
       <w:r>
-        <w:t xml:space="preserve"> </w:t>
-      </w:r>
-      <w:proofErr w:type="gramStart"/>
-      <w:r>
-        <w:t>( Informasi</w:t>
-      </w:r>
-      <w:proofErr w:type="gramEnd"/>
-      <w:r>
-        <w:t xml:space="preserve"> Kendala Kerusakan )</w:t>
+        <w:t xml:space="preserve"> ( Informasi Kendala Kerusakan )</w:t>
       </w:r>
     </w:p>
     <w:p>
@@ -10862,7 +10769,7 @@
           <v:shape id="_x0000_i1025" type="#_x0000_t75" style="width:396.7pt;height:298.2pt" o:ole="">
             <v:imagedata r:id="rId11" o:title=""/>
           </v:shape>
-          <o:OLEObject Type="Embed" ProgID="Visio.Drawing.15" ShapeID="_x0000_i1025" DrawAspect="Content" ObjectID="_1694898034" r:id="rId12"/>
+          <o:OLEObject Type="Embed" ProgID="Visio.Drawing.15" ShapeID="_x0000_i1025" DrawAspect="Content" ObjectID="_1694924009" r:id="rId12"/>
         </w:object>
       </w:r>
     </w:p>
@@ -10878,6 +10785,27 @@
         <w:fldChar w:fldCharType="begin"/>
       </w:r>
       <w:r>
+        <w:instrText xml:space="preserve"> STYLEREF 1 \s </w:instrText>
+      </w:r>
+      <w:r>
+        <w:fldChar w:fldCharType="separate"/>
+      </w:r>
+      <w:r>
+        <w:rPr>
+          <w:noProof/>
+        </w:rPr>
+        <w:t>III</w:t>
+      </w:r>
+      <w:r>
+        <w:fldChar w:fldCharType="end"/>
+      </w:r>
+      <w:r>
+        <w:t>.</w:t>
+      </w:r>
+      <w:r>
+        <w:fldChar w:fldCharType="begin"/>
+      </w:r>
+      <w:r>
         <w:instrText xml:space="preserve"> SEQ Gambar \* ARABIC \s 1 </w:instrText>
       </w:r>
       <w:r>
@@ -10890,9 +10818,6 @@
         <w:t>1</w:t>
       </w:r>
       <w:r>
-        <w:rPr>
-          <w:noProof/>
-        </w:rPr>
         <w:fldChar w:fldCharType="end"/>
       </w:r>
       <w:r>
@@ -13622,13 +13547,8 @@
         </w:numPr>
         <w:spacing w:line="360" w:lineRule="auto"/>
       </w:pPr>
-      <w:proofErr w:type="gramStart"/>
-      <w:r>
-        <w:t>Admin :</w:t>
-      </w:r>
-      <w:proofErr w:type="gramEnd"/>
-      <w:r>
-        <w:t xml:space="preserve"> Mengelola user, Mengelola aturan-aturan sistem pakar, Mengelola pengetahuan dasar sistem pakar, Mengelola diagnosa kerusakan.</w:t>
+      <w:r>
+        <w:t>Admin : Mengelola user, Mengelola aturan-aturan sistem pakar, Mengelola pengetahuan dasar sistem pakar, Mengelola diagnosa kerusakan.</w:t>
       </w:r>
     </w:p>
     <w:p>
@@ -13640,7 +13560,6 @@
         </w:numPr>
         <w:spacing w:line="360" w:lineRule="auto"/>
       </w:pPr>
-      <w:proofErr w:type="gramStart"/>
       <w:r>
         <w:t>User</w:t>
       </w:r>
@@ -13648,11 +13567,7 @@
         <w:t xml:space="preserve"> </w:t>
       </w:r>
       <w:r>
-        <w:t>:</w:t>
-      </w:r>
-      <w:proofErr w:type="gramEnd"/>
-      <w:r>
-        <w:t xml:space="preserve"> Membuat / Mengedit akun, Melakukan input kerusakan, Melihat hasil diagnosa.</w:t>
+        <w:t>: Membuat / Mengedit akun, Melakukan input kerusakan, Melihat hasil diagnosa.</w:t>
       </w:r>
     </w:p>
     <w:p>
@@ -13832,15 +13747,7 @@
         <w:ind w:left="2160"/>
       </w:pPr>
       <w:r>
-        <w:t xml:space="preserve">Secara umum kebutuhan non fungsional sistem di tampung dalam sebuah kerangka kerja PIECES </w:t>
-      </w:r>
-      <w:proofErr w:type="gramStart"/>
-      <w:r>
-        <w:t>( Performance</w:t>
-      </w:r>
-      <w:proofErr w:type="gramEnd"/>
-      <w:r>
-        <w:t>, Information, Economic, Control, Eficiency, Service ) berikut penjelasannya.</w:t>
+        <w:t>Secara umum kebutuhan non fungsional sistem di tampung dalam sebuah kerangka kerja PIECES ( Performance, Information, Economic, Control, Eficiency, Service ) berikut penjelasannya.</w:t>
       </w:r>
     </w:p>
     <w:p>
@@ -13852,13 +13759,8 @@
         </w:numPr>
         <w:spacing w:line="360" w:lineRule="auto"/>
       </w:pPr>
-      <w:proofErr w:type="gramStart"/>
-      <w:r>
-        <w:t>Performance :</w:t>
-      </w:r>
-      <w:proofErr w:type="gramEnd"/>
-      <w:r>
-        <w:t xml:space="preserve"> </w:t>
+      <w:r>
+        <w:t xml:space="preserve">Performance : </w:t>
       </w:r>
       <w:r>
         <w:t>Saat di akses oleh user kapan pun dan dimanapun sebuah sistem harus sudah siap pakai, siap diambil data, siap menyajikan sebuah informasi, maka dari itu performance sistemharus baik, guna mendukung pelayanan yang maksimal terutama di saat prefix atau penggunaannya banyak, sistem harus selalu dalam keadaan yang berfungsi baik.</w:t>
@@ -13873,13 +13775,8 @@
         </w:numPr>
         <w:spacing w:line="360" w:lineRule="auto"/>
       </w:pPr>
-      <w:proofErr w:type="gramStart"/>
-      <w:r>
-        <w:t>Information :</w:t>
-      </w:r>
-      <w:proofErr w:type="gramEnd"/>
-      <w:r>
-        <w:t xml:space="preserve"> Penyajian data oleh sistem harus merupakan data yang baik dan infromasinya jelas, kemudian informasinya harus berupa solusi yang baik.</w:t>
+      <w:r>
+        <w:t>Information : Penyajian data oleh sistem harus merupakan data yang baik dan infromasinya jelas, kemudian informasinya harus berupa solusi yang baik.</w:t>
       </w:r>
     </w:p>
     <w:p>
@@ -13891,14 +13788,9 @@
         </w:numPr>
         <w:spacing w:line="360" w:lineRule="auto"/>
       </w:pPr>
-      <w:proofErr w:type="gramStart"/>
       <w:r>
         <w:lastRenderedPageBreak/>
-        <w:t>Economic :</w:t>
-      </w:r>
-      <w:proofErr w:type="gramEnd"/>
-      <w:r>
-        <w:t xml:space="preserve"> Dengan menggunakan sebuah sistem, dapat menghemat biaya yang harusnya dikeluarkan, ketika user mengalami sebuah kerusakan dalam pengecatan, bayangkan user yang belum ada sistem harus ke tempat toko membeli cat lalu menanyakan kerusakan tersebut penyebabnya apa. Tetapi jika ada sistem, user tidak perlu mendatangi toko tempat membeli cat, dan dapat hemat biaya ongkos jalan ke toko, dengan mengakses sistem, user hanya perlu membuka aplikasinya lalu menginput diagnosa, dan keluarlah sebuah solusi.</w:t>
+        <w:t>Economic : Dengan menggunakan sebuah sistem, dapat menghemat biaya yang harusnya dikeluarkan, ketika user mengalami sebuah kerusakan dalam pengecatan, bayangkan user yang belum ada sistem harus ke tempat toko membeli cat lalu menanyakan kerusakan tersebut penyebabnya apa. Tetapi jika ada sistem, user tidak perlu mendatangi toko tempat membeli cat, dan dapat hemat biaya ongkos jalan ke toko, dengan mengakses sistem, user hanya perlu membuka aplikasinya lalu menginput diagnosa, dan keluarlah sebuah solusi.</w:t>
       </w:r>
     </w:p>
     <w:p>
@@ -13910,13 +13802,8 @@
         </w:numPr>
         <w:spacing w:line="360" w:lineRule="auto"/>
       </w:pPr>
-      <w:proofErr w:type="gramStart"/>
-      <w:r>
-        <w:t>Control :</w:t>
-      </w:r>
-      <w:proofErr w:type="gramEnd"/>
-      <w:r>
-        <w:t xml:space="preserve"> Seiring meningkatnya penggunaan sistem nantinya maka diperlukan kontrol oleh admin agar data yang disajikan tetap baik.</w:t>
+      <w:r>
+        <w:t>Control : Seiring meningkatnya penggunaan sistem nantinya maka diperlukan kontrol oleh admin agar data yang disajikan tetap baik.</w:t>
       </w:r>
     </w:p>
     <w:p>
@@ -13928,13 +13815,8 @@
         </w:numPr>
         <w:spacing w:line="360" w:lineRule="auto"/>
       </w:pPr>
-      <w:proofErr w:type="gramStart"/>
-      <w:r>
-        <w:t>Eficiency :</w:t>
-      </w:r>
-      <w:proofErr w:type="gramEnd"/>
-      <w:r>
-        <w:t xml:space="preserve"> Berkaitan dengan ekonomi, sistem yang sudah diterapkan dapat mengefisiensi sebuah waktu dan biaya.</w:t>
+      <w:r>
+        <w:t>Eficiency : Berkaitan dengan ekonomi, sistem yang sudah diterapkan dapat mengefisiensi sebuah waktu dan biaya.</w:t>
       </w:r>
     </w:p>
     <w:p>
@@ -13946,13 +13828,8 @@
         </w:numPr>
         <w:spacing w:line="360" w:lineRule="auto"/>
       </w:pPr>
-      <w:proofErr w:type="gramStart"/>
-      <w:r>
-        <w:t>Service :</w:t>
-      </w:r>
-      <w:proofErr w:type="gramEnd"/>
-      <w:r>
-        <w:t xml:space="preserve"> Pelayanan penyajian data harus tepat dan mengandung pelayanan yang baik. Dengan begitu sistem dapat dipercaya terus oleh user karena ratingnya meningkat.</w:t>
+      <w:r>
+        <w:t>Service : Pelayanan penyajian data harus tepat dan mengandung pelayanan yang baik. Dengan begitu sistem dapat dipercaya terus oleh user karena ratingnya meningkat.</w:t>
       </w:r>
     </w:p>
     <w:p>
@@ -13991,15 +13868,58 @@
         <w:pStyle w:val="ListParagraph"/>
         <w:spacing w:line="360" w:lineRule="auto"/>
         <w:ind w:left="1800"/>
-      </w:pPr>
-      <w:bookmarkStart w:id="39" w:name="_GoBack"/>
-      <w:bookmarkEnd w:id="39"/>
-    </w:p>
-    <w:p>
-      <w:pPr>
-        <w:pStyle w:val="ListParagraph"/>
-        <w:spacing w:line="360" w:lineRule="auto"/>
-        <w:ind w:left="1800"/>
+        <w:jc w:val="center"/>
+      </w:pPr>
+      <w:r>
+        <w:object w:dxaOrig="5791" w:dyaOrig="13996">
+          <v:shape id="_x0000_i1039" type="#_x0000_t75" style="width:162.35pt;height:260.85pt" o:ole="">
+            <v:imagedata r:id="rId13" o:title=""/>
+          </v:shape>
+          <o:OLEObject Type="Embed" ProgID="Visio.Drawing.15" ShapeID="_x0000_i1039" DrawAspect="Content" ObjectID="_1694924010" r:id="rId14"/>
+        </w:object>
+      </w:r>
+    </w:p>
+    <w:p>
+      <w:pPr>
+        <w:pStyle w:val="Caption"/>
+      </w:pPr>
+      <w:r>
+        <w:t>Gamba</w:t>
+      </w:r>
+      <w:r>
+        <w:t xml:space="preserve">  </w:t>
+      </w:r>
+      <w:r>
+        <w:t>3</w:t>
+      </w:r>
+      <w:r>
+        <w:t>..</w:t>
+      </w:r>
+      <w:r>
+        <w:fldChar w:fldCharType="begin"/>
+      </w:r>
+      <w:r>
+        <w:instrText xml:space="preserve"> SEQ Gambar \* ARABIC \s 1 </w:instrText>
+      </w:r>
+      <w:r>
+        <w:fldChar w:fldCharType="separate"/>
+      </w:r>
+      <w:r>
+        <w:rPr>
+          <w:noProof/>
+        </w:rPr>
+        <w:t>2</w:t>
+      </w:r>
+      <w:r>
+        <w:fldChar w:fldCharType="end"/>
+      </w:r>
+      <w:r>
+        <w:t xml:space="preserve"> Flowchart gambaran sistem</w:t>
+      </w:r>
+    </w:p>
+    <w:p>
+      <w:pPr>
+        <w:spacing w:line="360" w:lineRule="auto"/>
       </w:pPr>
     </w:p>
     <w:p>
@@ -14020,13 +13940,67 @@
         <w:pStyle w:val="ListParagraph"/>
         <w:numPr>
           <w:ilvl w:val="0"/>
-          <w:numId w:val="6"/>
+          <w:numId w:val="19"/>
         </w:numPr>
         <w:spacing w:line="360" w:lineRule="auto"/>
       </w:pPr>
       <w:r>
-        <w:t>Struktur Program</w:t>
-      </w:r>
+        <w:t>Context Diagram</w:t>
+      </w:r>
+    </w:p>
+    <w:p>
+      <w:pPr>
+        <w:pStyle w:val="ListParagraph"/>
+        <w:spacing w:line="360" w:lineRule="auto"/>
+        <w:ind w:left="0"/>
+        <w:jc w:val="center"/>
+      </w:pPr>
+      <w:r>
+        <w:object w:dxaOrig="16140" w:dyaOrig="3271">
+          <v:shape id="_x0000_i1051" type="#_x0000_t75" style="width:396pt;height:80.15pt" o:ole="">
+            <v:imagedata r:id="rId15" o:title=""/>
+          </v:shape>
+          <o:OLEObject Type="Embed" ProgID="Visio.Drawing.15" ShapeID="_x0000_i1051" DrawAspect="Content" ObjectID="_1694924011" r:id="rId16"/>
+        </w:object>
+      </w:r>
+    </w:p>
+    <w:p>
+      <w:pPr>
+        <w:pStyle w:val="Caption"/>
+      </w:pPr>
+      <w:r>
+        <w:t>Gambar 3.</w:t>
+      </w:r>
+      <w:r>
+        <w:fldChar w:fldCharType="begin"/>
+      </w:r>
+      <w:r>
+        <w:instrText xml:space="preserve"> SEQ Gambar \* ARABIC \s 1 </w:instrText>
+      </w:r>
+      <w:r>
+        <w:fldChar w:fldCharType="separate"/>
+      </w:r>
+      <w:r>
+        <w:rPr>
+          <w:noProof/>
+        </w:rPr>
+        <w:t>3</w:t>
+      </w:r>
+      <w:r>
+        <w:fldChar w:fldCharType="end"/>
+      </w:r>
+      <w:r>
+        <w:t xml:space="preserve"> Context diagram sistem pakar</w:t>
+      </w:r>
+      <w:bookmarkStart w:id="39" w:name="_GoBack"/>
+      <w:bookmarkEnd w:id="39"/>
+    </w:p>
+    <w:p>
+      <w:pPr>
+        <w:pStyle w:val="ListParagraph"/>
+        <w:spacing w:line="360" w:lineRule="auto"/>
+        <w:ind w:left="1800"/>
+      </w:pPr>
     </w:p>
     <w:p>
       <w:pPr>
@@ -14038,8 +14012,20 @@
         <w:spacing w:line="360" w:lineRule="auto"/>
       </w:pPr>
       <w:r>
-        <w:t>Kamus Data</w:t>
-      </w:r>
+        <w:t>Struktur Program</w:t>
+      </w:r>
+    </w:p>
+    <w:p>
+      <w:pPr>
+        <w:pStyle w:val="ListParagraph"/>
+      </w:pPr>
+    </w:p>
+    <w:p>
+      <w:pPr>
+        <w:pStyle w:val="ListParagraph"/>
+        <w:spacing w:line="360" w:lineRule="auto"/>
+        <w:ind w:left="1800"/>
+      </w:pPr>
     </w:p>
     <w:p>
       <w:pPr>
@@ -14051,7 +14037,7 @@
         <w:spacing w:line="360" w:lineRule="auto"/>
       </w:pPr>
       <w:r>
-        <w:t>Perancangan Basis Data</w:t>
+        <w:t>Kamus Data</w:t>
       </w:r>
     </w:p>
     <w:p>
@@ -14064,17 +14050,7 @@
         <w:spacing w:line="360" w:lineRule="auto"/>
       </w:pPr>
       <w:r>
-        <w:lastRenderedPageBreak/>
-        <w:t>Entity Relationship Diagram (Normalisasi 2</w:t>
-      </w:r>
-      <w:r>
-        <w:rPr>
-          <w:vertAlign w:val="superscript"/>
-        </w:rPr>
-        <w:t xml:space="preserve">nd </w:t>
-      </w:r>
-      <w:r>
-        <w:t>NF)</w:t>
+        <w:t>Perancangan Basis Data</w:t>
       </w:r>
     </w:p>
     <w:p>
@@ -14087,7 +14063,16 @@
         <w:spacing w:line="360" w:lineRule="auto"/>
       </w:pPr>
       <w:r>
-        <w:t>Design Struktur Sistem (HIPO)</w:t>
+        <w:t>Entity Relationship Diagram (Normalisasi 2</w:t>
+      </w:r>
+      <w:r>
+        <w:rPr>
+          <w:vertAlign w:val="superscript"/>
+        </w:rPr>
+        <w:t xml:space="preserve">nd </w:t>
+      </w:r>
+      <w:r>
+        <w:t>NF)</w:t>
       </w:r>
     </w:p>
     <w:p>
@@ -14100,6 +14085,20 @@
         <w:spacing w:line="360" w:lineRule="auto"/>
       </w:pPr>
       <w:r>
+        <w:t>Design Struktur Sistem (HIPO)</w:t>
+      </w:r>
+    </w:p>
+    <w:p>
+      <w:pPr>
+        <w:pStyle w:val="ListParagraph"/>
+        <w:numPr>
+          <w:ilvl w:val="0"/>
+          <w:numId w:val="6"/>
+        </w:numPr>
+        <w:spacing w:line="360" w:lineRule="auto"/>
+      </w:pPr>
+      <w:r>
+        <w:lastRenderedPageBreak/>
         <w:t>Design Tampilan (interface)</w:t>
       </w:r>
       <w:r>
@@ -14718,7 +14717,7 @@
           <w:rPr>
             <w:noProof/>
           </w:rPr>
-          <w:t>28</w:t>
+          <w:t>19</w:t>
         </w:r>
         <w:r>
           <w:rPr>
@@ -15679,16 +15678,16 @@
     </w:lvl>
   </w:abstractNum>
   <w:abstractNum w:abstractNumId="10" w15:restartNumberingAfterBreak="0">
-    <w:nsid w:val="5B5A5117"/>
+    <w:nsid w:val="50980AA2"/>
     <w:multiLevelType w:val="hybridMultilevel"/>
-    <w:tmpl w:val="2AA0AFE6"/>
-    <w:lvl w:ilvl="0" w:tplc="168A28B0">
+    <w:tmpl w:val="0C487A32"/>
+    <w:lvl w:ilvl="0" w:tplc="7FA8BBA4">
       <w:start w:val="1"/>
-      <w:numFmt w:val="lowerLetter"/>
+      <w:numFmt w:val="decimal"/>
       <w:lvlText w:val="%1."/>
       <w:lvlJc w:val="left"/>
       <w:pPr>
-        <w:ind w:left="1080" w:hanging="360"/>
+        <w:ind w:left="2160" w:hanging="360"/>
       </w:pPr>
       <w:rPr>
         <w:rFonts w:hint="default"/>
@@ -15700,7 +15699,7 @@
       <w:lvlText w:val="%2."/>
       <w:lvlJc w:val="left"/>
       <w:pPr>
-        <w:ind w:left="1800" w:hanging="360"/>
+        <w:ind w:left="2880" w:hanging="360"/>
       </w:pPr>
     </w:lvl>
     <w:lvl w:ilvl="2" w:tplc="0409001B" w:tentative="1">
@@ -15709,7 +15708,7 @@
       <w:lvlText w:val="%3."/>
       <w:lvlJc w:val="right"/>
       <w:pPr>
-        <w:ind w:left="2520" w:hanging="180"/>
+        <w:ind w:left="3600" w:hanging="180"/>
       </w:pPr>
     </w:lvl>
     <w:lvl w:ilvl="3" w:tplc="0409000F" w:tentative="1">
@@ -15718,7 +15717,7 @@
       <w:lvlText w:val="%4."/>
       <w:lvlJc w:val="left"/>
       <w:pPr>
-        <w:ind w:left="3240" w:hanging="360"/>
+        <w:ind w:left="4320" w:hanging="360"/>
       </w:pPr>
     </w:lvl>
     <w:lvl w:ilvl="4" w:tplc="04090019" w:tentative="1">
@@ -15727,7 +15726,7 @@
       <w:lvlText w:val="%5."/>
       <w:lvlJc w:val="left"/>
       <w:pPr>
-        <w:ind w:left="3960" w:hanging="360"/>
+        <w:ind w:left="5040" w:hanging="360"/>
       </w:pPr>
     </w:lvl>
     <w:lvl w:ilvl="5" w:tplc="0409001B" w:tentative="1">
@@ -15736,7 +15735,7 @@
       <w:lvlText w:val="%6."/>
       <w:lvlJc w:val="right"/>
       <w:pPr>
-        <w:ind w:left="4680" w:hanging="180"/>
+        <w:ind w:left="5760" w:hanging="180"/>
       </w:pPr>
     </w:lvl>
     <w:lvl w:ilvl="6" w:tplc="0409000F" w:tentative="1">
@@ -15745,7 +15744,7 @@
       <w:lvlText w:val="%7."/>
       <w:lvlJc w:val="left"/>
       <w:pPr>
-        <w:ind w:left="5400" w:hanging="360"/>
+        <w:ind w:left="6480" w:hanging="360"/>
       </w:pPr>
     </w:lvl>
     <w:lvl w:ilvl="7" w:tplc="04090019" w:tentative="1">
@@ -15754,7 +15753,7 @@
       <w:lvlText w:val="%8."/>
       <w:lvlJc w:val="left"/>
       <w:pPr>
-        <w:ind w:left="6120" w:hanging="360"/>
+        <w:ind w:left="7200" w:hanging="360"/>
       </w:pPr>
     </w:lvl>
     <w:lvl w:ilvl="8" w:tplc="0409001B" w:tentative="1">
@@ -15763,21 +15762,21 @@
       <w:lvlText w:val="%9."/>
       <w:lvlJc w:val="right"/>
       <w:pPr>
-        <w:ind w:left="6840" w:hanging="180"/>
+        <w:ind w:left="7920" w:hanging="180"/>
       </w:pPr>
     </w:lvl>
   </w:abstractNum>
   <w:abstractNum w:abstractNumId="11" w15:restartNumberingAfterBreak="0">
-    <w:nsid w:val="65F831FE"/>
+    <w:nsid w:val="5B5A5117"/>
     <w:multiLevelType w:val="hybridMultilevel"/>
-    <w:tmpl w:val="841A632A"/>
-    <w:lvl w:ilvl="0" w:tplc="0409000F">
+    <w:tmpl w:val="2AA0AFE6"/>
+    <w:lvl w:ilvl="0" w:tplc="168A28B0">
       <w:start w:val="1"/>
-      <w:numFmt w:val="decimal"/>
+      <w:numFmt w:val="lowerLetter"/>
       <w:lvlText w:val="%1."/>
       <w:lvlJc w:val="left"/>
       <w:pPr>
-        <w:ind w:left="720" w:hanging="360"/>
+        <w:ind w:left="1080" w:hanging="360"/>
       </w:pPr>
       <w:rPr>
         <w:rFonts w:hint="default"/>
@@ -15789,7 +15788,7 @@
       <w:lvlText w:val="%2."/>
       <w:lvlJc w:val="left"/>
       <w:pPr>
-        <w:ind w:left="1440" w:hanging="360"/>
+        <w:ind w:left="1800" w:hanging="360"/>
       </w:pPr>
     </w:lvl>
     <w:lvl w:ilvl="2" w:tplc="0409001B" w:tentative="1">
@@ -15798,7 +15797,7 @@
       <w:lvlText w:val="%3."/>
       <w:lvlJc w:val="right"/>
       <w:pPr>
-        <w:ind w:left="2160" w:hanging="180"/>
+        <w:ind w:left="2520" w:hanging="180"/>
       </w:pPr>
     </w:lvl>
     <w:lvl w:ilvl="3" w:tplc="0409000F" w:tentative="1">
@@ -15807,7 +15806,7 @@
       <w:lvlText w:val="%4."/>
       <w:lvlJc w:val="left"/>
       <w:pPr>
-        <w:ind w:left="2880" w:hanging="360"/>
+        <w:ind w:left="3240" w:hanging="360"/>
       </w:pPr>
     </w:lvl>
     <w:lvl w:ilvl="4" w:tplc="04090019" w:tentative="1">
@@ -15816,7 +15815,7 @@
       <w:lvlText w:val="%5."/>
       <w:lvlJc w:val="left"/>
       <w:pPr>
-        <w:ind w:left="3600" w:hanging="360"/>
+        <w:ind w:left="3960" w:hanging="360"/>
       </w:pPr>
     </w:lvl>
     <w:lvl w:ilvl="5" w:tplc="0409001B" w:tentative="1">
@@ -15825,7 +15824,7 @@
       <w:lvlText w:val="%6."/>
       <w:lvlJc w:val="right"/>
       <w:pPr>
-        <w:ind w:left="4320" w:hanging="180"/>
+        <w:ind w:left="4680" w:hanging="180"/>
       </w:pPr>
     </w:lvl>
     <w:lvl w:ilvl="6" w:tplc="0409000F" w:tentative="1">
@@ -15834,7 +15833,7 @@
       <w:lvlText w:val="%7."/>
       <w:lvlJc w:val="left"/>
       <w:pPr>
-        <w:ind w:left="5040" w:hanging="360"/>
+        <w:ind w:left="5400" w:hanging="360"/>
       </w:pPr>
     </w:lvl>
     <w:lvl w:ilvl="7" w:tplc="04090019" w:tentative="1">
@@ -15843,7 +15842,7 @@
       <w:lvlText w:val="%8."/>
       <w:lvlJc w:val="left"/>
       <w:pPr>
-        <w:ind w:left="5760" w:hanging="360"/>
+        <w:ind w:left="6120" w:hanging="360"/>
       </w:pPr>
     </w:lvl>
     <w:lvl w:ilvl="8" w:tplc="0409001B" w:tentative="1">
@@ -15852,11 +15851,100 @@
       <w:lvlText w:val="%9."/>
       <w:lvlJc w:val="right"/>
       <w:pPr>
-        <w:ind w:left="6480" w:hanging="180"/>
+        <w:ind w:left="6840" w:hanging="180"/>
       </w:pPr>
     </w:lvl>
   </w:abstractNum>
   <w:abstractNum w:abstractNumId="12" w15:restartNumberingAfterBreak="0">
+    <w:nsid w:val="65F831FE"/>
+    <w:multiLevelType w:val="hybridMultilevel"/>
+    <w:tmpl w:val="841A632A"/>
+    <w:lvl w:ilvl="0" w:tplc="0409000F">
+      <w:start w:val="1"/>
+      <w:numFmt w:val="decimal"/>
+      <w:lvlText w:val="%1."/>
+      <w:lvlJc w:val="left"/>
+      <w:pPr>
+        <w:ind w:left="720" w:hanging="360"/>
+      </w:pPr>
+      <w:rPr>
+        <w:rFonts w:hint="default"/>
+      </w:rPr>
+    </w:lvl>
+    <w:lvl w:ilvl="1" w:tplc="04090019" w:tentative="1">
+      <w:start w:val="1"/>
+      <w:numFmt w:val="lowerLetter"/>
+      <w:lvlText w:val="%2."/>
+      <w:lvlJc w:val="left"/>
+      <w:pPr>
+        <w:ind w:left="1440" w:hanging="360"/>
+      </w:pPr>
+    </w:lvl>
+    <w:lvl w:ilvl="2" w:tplc="0409001B" w:tentative="1">
+      <w:start w:val="1"/>
+      <w:numFmt w:val="lowerRoman"/>
+      <w:lvlText w:val="%3."/>
+      <w:lvlJc w:val="right"/>
+      <w:pPr>
+        <w:ind w:left="2160" w:hanging="180"/>
+      </w:pPr>
+    </w:lvl>
+    <w:lvl w:ilvl="3" w:tplc="0409000F" w:tentative="1">
+      <w:start w:val="1"/>
+      <w:numFmt w:val="decimal"/>
+      <w:lvlText w:val="%4."/>
+      <w:lvlJc w:val="left"/>
+      <w:pPr>
+        <w:ind w:left="2880" w:hanging="360"/>
+      </w:pPr>
+    </w:lvl>
+    <w:lvl w:ilvl="4" w:tplc="04090019" w:tentative="1">
+      <w:start w:val="1"/>
+      <w:numFmt w:val="lowerLetter"/>
+      <w:lvlText w:val="%5."/>
+      <w:lvlJc w:val="left"/>
+      <w:pPr>
+        <w:ind w:left="3600" w:hanging="360"/>
+      </w:pPr>
+    </w:lvl>
+    <w:lvl w:ilvl="5" w:tplc="0409001B" w:tentative="1">
+      <w:start w:val="1"/>
+      <w:numFmt w:val="lowerRoman"/>
+      <w:lvlText w:val="%6."/>
+      <w:lvlJc w:val="right"/>
+      <w:pPr>
+        <w:ind w:left="4320" w:hanging="180"/>
+      </w:pPr>
+    </w:lvl>
+    <w:lvl w:ilvl="6" w:tplc="0409000F" w:tentative="1">
+      <w:start w:val="1"/>
+      <w:numFmt w:val="decimal"/>
+      <w:lvlText w:val="%7."/>
+      <w:lvlJc w:val="left"/>
+      <w:pPr>
+        <w:ind w:left="5040" w:hanging="360"/>
+      </w:pPr>
+    </w:lvl>
+    <w:lvl w:ilvl="7" w:tplc="04090019" w:tentative="1">
+      <w:start w:val="1"/>
+      <w:numFmt w:val="lowerLetter"/>
+      <w:lvlText w:val="%8."/>
+      <w:lvlJc w:val="left"/>
+      <w:pPr>
+        <w:ind w:left="5760" w:hanging="360"/>
+      </w:pPr>
+    </w:lvl>
+    <w:lvl w:ilvl="8" w:tplc="0409001B" w:tentative="1">
+      <w:start w:val="1"/>
+      <w:numFmt w:val="lowerRoman"/>
+      <w:lvlText w:val="%9."/>
+      <w:lvlJc w:val="right"/>
+      <w:pPr>
+        <w:ind w:left="6480" w:hanging="180"/>
+      </w:pPr>
+    </w:lvl>
+  </w:abstractNum>
+  <w:abstractNum w:abstractNumId="13" w15:restartNumberingAfterBreak="0">
     <w:nsid w:val="666868E8"/>
     <w:multiLevelType w:val="hybridMultilevel"/>
     <w:tmpl w:val="57DE78DC"/>
@@ -15968,7 +16056,7 @@
       </w:rPr>
     </w:lvl>
   </w:abstractNum>
-  <w:abstractNum w:abstractNumId="13" w15:restartNumberingAfterBreak="0">
+  <w:abstractNum w:abstractNumId="14" w15:restartNumberingAfterBreak="0">
     <w:nsid w:val="737F2B78"/>
     <w:multiLevelType w:val="hybridMultilevel"/>
     <w:tmpl w:val="6F14BF7C"/>
@@ -16057,7 +16145,7 @@
       </w:pPr>
     </w:lvl>
   </w:abstractNum>
-  <w:abstractNum w:abstractNumId="14" w15:restartNumberingAfterBreak="0">
+  <w:abstractNum w:abstractNumId="15" w15:restartNumberingAfterBreak="0">
     <w:nsid w:val="781C0E23"/>
     <w:multiLevelType w:val="multilevel"/>
     <w:tmpl w:val="F81E3196"/>
@@ -16181,7 +16269,7 @@
       </w:rPr>
     </w:lvl>
   </w:abstractNum>
-  <w:abstractNum w:abstractNumId="15" w15:restartNumberingAfterBreak="0">
+  <w:abstractNum w:abstractNumId="16" w15:restartNumberingAfterBreak="0">
     <w:nsid w:val="7C812FCF"/>
     <w:multiLevelType w:val="hybridMultilevel"/>
     <w:tmpl w:val="73B67EB8"/>
@@ -16270,7 +16358,7 @@
       </w:pPr>
     </w:lvl>
   </w:abstractNum>
-  <w:abstractNum w:abstractNumId="16" w15:restartNumberingAfterBreak="0">
+  <w:abstractNum w:abstractNumId="17" w15:restartNumberingAfterBreak="0">
     <w:nsid w:val="7D2D0A4B"/>
     <w:multiLevelType w:val="hybridMultilevel"/>
     <w:tmpl w:val="4AD2BC50"/>
@@ -16360,10 +16448,10 @@
     </w:lvl>
   </w:abstractNum>
   <w:num w:numId="1">
-    <w:abstractNumId w:val="14"/>
+    <w:abstractNumId w:val="15"/>
   </w:num>
   <w:num w:numId="2">
-    <w:abstractNumId w:val="14"/>
+    <w:abstractNumId w:val="15"/>
     <w:lvlOverride w:ilvl="0">
       <w:lvl w:ilvl="0">
         <w:start w:val="1"/>
@@ -16503,7 +16591,7 @@
     </w:lvlOverride>
   </w:num>
   <w:num w:numId="3">
-    <w:abstractNumId w:val="13"/>
+    <w:abstractNumId w:val="14"/>
   </w:num>
   <w:num w:numId="4">
     <w:abstractNumId w:val="2"/>
@@ -16512,13 +16600,13 @@
     <w:abstractNumId w:val="9"/>
   </w:num>
   <w:num w:numId="6">
-    <w:abstractNumId w:val="15"/>
+    <w:abstractNumId w:val="16"/>
   </w:num>
   <w:num w:numId="7">
     <w:abstractNumId w:val="7"/>
   </w:num>
   <w:num w:numId="8">
-    <w:abstractNumId w:val="12"/>
+    <w:abstractNumId w:val="13"/>
   </w:num>
   <w:num w:numId="9">
     <w:abstractNumId w:val="8"/>
@@ -16530,10 +16618,10 @@
     <w:abstractNumId w:val="4"/>
   </w:num>
   <w:num w:numId="12">
-    <w:abstractNumId w:val="11"/>
+    <w:abstractNumId w:val="12"/>
   </w:num>
   <w:num w:numId="13">
-    <w:abstractNumId w:val="16"/>
+    <w:abstractNumId w:val="17"/>
   </w:num>
   <w:num w:numId="14">
     <w:abstractNumId w:val="6"/>
@@ -16542,13 +16630,16 @@
     <w:abstractNumId w:val="3"/>
   </w:num>
   <w:num w:numId="16">
-    <w:abstractNumId w:val="10"/>
+    <w:abstractNumId w:val="11"/>
   </w:num>
   <w:num w:numId="17">
     <w:abstractNumId w:val="5"/>
   </w:num>
   <w:num w:numId="18">
     <w:abstractNumId w:val="0"/>
+  </w:num>
+  <w:num w:numId="19">
+    <w:abstractNumId w:val="10"/>
   </w:num>
 </w:numbering>
 </file>
@@ -17825,7 +17916,7 @@
 </file>
 
 <file path=customXml/itemProps1.xml><?xml version="1.0" encoding="utf-8"?>
-<ds:datastoreItem xmlns:ds="http://schemas.openxmlformats.org/officeDocument/2006/customXml" ds:itemID="{06CE4D69-69B5-4503-A3B0-D9B6A3E0A2F5}">
+<ds:datastoreItem xmlns:ds="http://schemas.openxmlformats.org/officeDocument/2006/customXml" ds:itemID="{8D8AC3FB-29F0-4A6A-AB81-DEA70BD2FBC3}">
   <ds:schemaRefs>
     <ds:schemaRef ds:uri="http://schemas.openxmlformats.org/officeDocument/2006/bibliography"/>
   </ds:schemaRefs>

</xml_diff>

<commit_message>
revisi menambahkan catatan uml
</commit_message>
<xml_diff>
--- a/PROPOSAL KULIAH KERJA PRAKTIK.docx
+++ b/PROPOSAL KULIAH KERJA PRAKTIK.docx
@@ -10907,7 +10907,7 @@
           <v:shape id="_x0000_i1025" type="#_x0000_t75" style="width:396.3pt;height:298.65pt" o:ole="">
             <v:imagedata r:id="rId11" o:title=""/>
           </v:shape>
-          <o:OLEObject Type="Embed" ProgID="Visio.Drawing.15" ShapeID="_x0000_i1025" DrawAspect="Content" ObjectID="_1694979818" r:id="rId12"/>
+          <o:OLEObject Type="Embed" ProgID="Visio.Drawing.15" ShapeID="_x0000_i1025" DrawAspect="Content" ObjectID="_1694981448" r:id="rId12"/>
         </w:object>
       </w:r>
     </w:p>
@@ -14013,7 +14013,7 @@
           <v:shape id="_x0000_i1026" type="#_x0000_t75" style="width:162.15pt;height:261.1pt" o:ole="">
             <v:imagedata r:id="rId13" o:title=""/>
           </v:shape>
-          <o:OLEObject Type="Embed" ProgID="Visio.Drawing.15" ShapeID="_x0000_i1026" DrawAspect="Content" ObjectID="_1694979819" r:id="rId14"/>
+          <o:OLEObject Type="Embed" ProgID="Visio.Drawing.15" ShapeID="_x0000_i1026" DrawAspect="Content" ObjectID="_1694981449" r:id="rId14"/>
         </w:object>
       </w:r>
     </w:p>
@@ -14121,7 +14121,7 @@
           <v:shape id="_x0000_i1027" type="#_x0000_t75" style="width:396.3pt;height:80.15pt" o:ole="">
             <v:imagedata r:id="rId15" o:title=""/>
           </v:shape>
-          <o:OLEObject Type="Embed" ProgID="Visio.Drawing.15" ShapeID="_x0000_i1027" DrawAspect="Content" ObjectID="_1694979820" r:id="rId16"/>
+          <o:OLEObject Type="Embed" ProgID="Visio.Drawing.15" ShapeID="_x0000_i1027" DrawAspect="Content" ObjectID="_1694981450" r:id="rId16"/>
         </w:object>
       </w:r>
     </w:p>
@@ -14202,7 +14202,7 @@
           <v:shape id="_x0000_i1049" type="#_x0000_t75" style="width:336.85pt;height:413.85pt" o:ole="">
             <v:imagedata r:id="rId17" o:title=""/>
           </v:shape>
-          <o:OLEObject Type="Embed" ProgID="Visio.Drawing.15" ShapeID="_x0000_i1049" DrawAspect="Content" ObjectID="_1694979821" r:id="rId18"/>
+          <o:OLEObject Type="Embed" ProgID="Visio.Drawing.15" ShapeID="_x0000_i1049" DrawAspect="Content" ObjectID="_1694981451" r:id="rId18"/>
         </w:object>
       </w:r>
     </w:p>
@@ -14296,7 +14296,7 @@
           <v:shape id="_x0000_i1058" type="#_x0000_t75" style="width:396.95pt;height:132.75pt" o:ole="">
             <v:imagedata r:id="rId19" o:title=""/>
           </v:shape>
-          <o:OLEObject Type="Embed" ProgID="Visio.Drawing.15" ShapeID="_x0000_i1058" DrawAspect="Content" ObjectID="_1694979822" r:id="rId20"/>
+          <o:OLEObject Type="Embed" ProgID="Visio.Drawing.15" ShapeID="_x0000_i1058" DrawAspect="Content" ObjectID="_1694981452" r:id="rId20"/>
         </w:object>
       </w:r>
     </w:p>
@@ -14378,7 +14378,7 @@
           <v:shape id="_x0000_i1067" type="#_x0000_t75" style="width:396.3pt;height:58.85pt" o:ole="">
             <v:imagedata r:id="rId21" o:title=""/>
           </v:shape>
-          <o:OLEObject Type="Embed" ProgID="Visio.Drawing.15" ShapeID="_x0000_i1067" DrawAspect="Content" ObjectID="_1694979823" r:id="rId22"/>
+          <o:OLEObject Type="Embed" ProgID="Visio.Drawing.15" ShapeID="_x0000_i1067" DrawAspect="Content" ObjectID="_1694981453" r:id="rId22"/>
         </w:object>
       </w:r>
     </w:p>
@@ -14460,7 +14460,7 @@
           <v:shape id="_x0000_i1069" type="#_x0000_t75" style="width:396.3pt;height:132.1pt" o:ole="">
             <v:imagedata r:id="rId23" o:title=""/>
           </v:shape>
-          <o:OLEObject Type="Embed" ProgID="Visio.Drawing.15" ShapeID="_x0000_i1069" DrawAspect="Content" ObjectID="_1694979824" r:id="rId24"/>
+          <o:OLEObject Type="Embed" ProgID="Visio.Drawing.15" ShapeID="_x0000_i1069" DrawAspect="Content" ObjectID="_1694981454" r:id="rId24"/>
         </w:object>
       </w:r>
     </w:p>
@@ -14543,7 +14543,7 @@
           <v:shape id="_x0000_i1071" type="#_x0000_t75" style="width:396.95pt;height:62pt" o:ole="">
             <v:imagedata r:id="rId25" o:title=""/>
           </v:shape>
-          <o:OLEObject Type="Embed" ProgID="Visio.Drawing.15" ShapeID="_x0000_i1071" DrawAspect="Content" ObjectID="_1694979825" r:id="rId26"/>
+          <o:OLEObject Type="Embed" ProgID="Visio.Drawing.15" ShapeID="_x0000_i1071" DrawAspect="Content" ObjectID="_1694981455" r:id="rId26"/>
         </w:object>
       </w:r>
     </w:p>
@@ -14593,26 +14593,8 @@
       <w:r>
         <w:t>Perancangan Basis Data</w:t>
       </w:r>
-    </w:p>
-    <w:p>
-      <w:pPr>
-        <w:pStyle w:val="ListParagraph"/>
-        <w:numPr>
-          <w:ilvl w:val="0"/>
-          <w:numId w:val="21"/>
-        </w:numPr>
-        <w:spacing w:line="360" w:lineRule="auto"/>
-      </w:pPr>
-      <w:r>
-        <w:t>Relasi Antar Tabel</w:t>
-      </w:r>
       <w:bookmarkStart w:id="41" w:name="_GoBack"/>
       <w:bookmarkEnd w:id="41"/>
-    </w:p>
-    <w:p>
-      <w:pPr>
-        <w:pStyle w:val="ListParagraph"/>
-      </w:pPr>
     </w:p>
     <w:p>
       <w:pPr>
@@ -14685,7 +14667,6 @@
         <w:spacing w:line="360" w:lineRule="auto"/>
       </w:pPr>
       <w:r>
-        <w:lastRenderedPageBreak/>
         <w:t>Design Tampilan (interface)</w:t>
       </w:r>
       <w:r>
@@ -18687,7 +18668,7 @@
 </file>
 
 <file path=customXml/itemProps1.xml><?xml version="1.0" encoding="utf-8"?>
-<ds:datastoreItem xmlns:ds="http://schemas.openxmlformats.org/officeDocument/2006/customXml" ds:itemID="{0CD6B06B-57B0-472D-A136-AB3D016B66F5}">
+<ds:datastoreItem xmlns:ds="http://schemas.openxmlformats.org/officeDocument/2006/customXml" ds:itemID="{8D4C5A27-4475-491E-83DB-6547B348876E}">
   <ds:schemaRefs>
     <ds:schemaRef ds:uri="http://schemas.openxmlformats.org/officeDocument/2006/bibliography"/>
   </ds:schemaRefs>

</xml_diff>